<commit_message>
Update Tugas Akhir Documents
Add Tinjauan Pustaka
Update Dasar Teori
Update Hasil Pembahasan dan Kesimpulan Saran
</commit_message>
<xml_diff>
--- a/thesis/Tugas_Akhir/2 Draft Tinjauan Pustaka.docx
+++ b/thesis/Tugas_Akhir/2 Draft Tinjauan Pustaka.docx
@@ -358,46 +358,37 @@
     <w:p>
       <w:pPr>
         <w:pStyle w:val="Heading1"/>
+      </w:pPr>
+      <w:r>
+        <w:lastRenderedPageBreak/>
+        <w:t>BAB II</w:t>
+      </w:r>
+    </w:p>
+    <w:p>
+      <w:pPr>
         <w:jc w:val="center"/>
         <w:rPr>
           <w:b/>
           <w:bCs/>
+          <w:sz w:val="24"/>
         </w:rPr>
       </w:pPr>
       <w:r>
         <w:rPr>
           <w:b/>
           <w:bCs/>
-        </w:rPr>
-        <w:lastRenderedPageBreak/>
-        <w:t>BAB II</w:t>
-      </w:r>
-    </w:p>
-    <w:p>
-      <w:pPr>
-        <w:jc w:val="center"/>
+          <w:sz w:val="24"/>
+        </w:rPr>
+        <w:t>TINJAUAN PUSTAKA</w:t>
+      </w:r>
+      <w:bookmarkEnd w:id="0"/>
+    </w:p>
+    <w:p>
+      <w:pPr>
         <w:rPr>
           <w:b/>
           <w:bCs/>
-          <w:sz w:val="32"/>
-          <w:szCs w:val="32"/>
-        </w:rPr>
-      </w:pPr>
-      <w:r>
-        <w:rPr>
-          <w:b/>
-          <w:bCs/>
-          <w:sz w:val="32"/>
-          <w:szCs w:val="32"/>
-        </w:rPr>
-        <w:t>TINJAUAN PUSTAKA</w:t>
-      </w:r>
-      <w:bookmarkEnd w:id="0"/>
-    </w:p>
-    <w:p>
-      <w:pPr>
-        <w:rPr>
-          <w:lang w:val="id-ID" w:eastAsia="id-ID"/>
+          <w:sz w:val="24"/>
         </w:rPr>
       </w:pPr>
     </w:p>
@@ -437,8 +428,8 @@
           <w:noProof/>
         </w:rPr>
         <w:drawing>
-          <wp:inline distT="0" distB="0" distL="0" distR="0" wp14:anchorId="0B46CF8C" wp14:editId="2660A020">
-            <wp:extent cx="3505288" cy="2790000"/>
+          <wp:inline distT="0" distB="0" distL="0" distR="0" wp14:anchorId="0B46CF8C" wp14:editId="2E35D2E1">
+            <wp:extent cx="3166066" cy="2520000"/>
             <wp:effectExtent l="0" t="0" r="0" b="0"/>
             <wp:docPr id="1" name="Picture 1"/>
             <wp:cNvGraphicFramePr>
@@ -469,7 +460,7 @@
                   <pic:spPr bwMode="auto">
                     <a:xfrm>
                       <a:off x="0" y="0"/>
-                      <a:ext cx="3505288" cy="2790000"/>
+                      <a:ext cx="3166066" cy="2520000"/>
                     </a:xfrm>
                     <a:prstGeom prst="rect">
                       <a:avLst/>
@@ -847,6 +838,13 @@
         </w:rPr>
         <w:t>.</w:t>
       </w:r>
+    </w:p>
+    <w:p>
+      <w:pPr>
+        <w:rPr>
+          <w:lang w:val="id-ID" w:eastAsia="id-ID"/>
+        </w:rPr>
+      </w:pPr>
     </w:p>
     <w:p>
       <w:pPr>
@@ -1417,6 +1415,631 @@
     <w:p>
       <w:pPr>
         <w:rPr>
+          <w:lang w:val="id-ID" w:eastAsia="id-ID"/>
+        </w:rPr>
+      </w:pPr>
+      <w:r>
+        <w:rPr>
+          <w:lang w:val="id-ID" w:eastAsia="id-ID"/>
+        </w:rPr>
+        <w:lastRenderedPageBreak/>
+        <w:tab/>
+      </w:r>
+      <w:r>
+        <w:rPr>
+          <w:lang w:val="id-ID" w:eastAsia="id-ID"/>
+        </w:rPr>
+        <w:t xml:space="preserve">Secara umum, reaktor tokamak merupakan pengungkung plasma berbentuk donat yang dikelilingi oleh magnet kuat untuk menjaga bentuk plasma. </w:t>
+      </w:r>
+      <w:r>
+        <w:rPr>
+          <w:lang w:val="id-ID" w:eastAsia="id-ID"/>
+        </w:rPr>
+        <w:t xml:space="preserve">ITER terdiri dari beberapa komponen utama yang terdiri dari </w:t>
+      </w:r>
+      <w:r>
+        <w:rPr>
+          <w:lang w:val="id-ID" w:eastAsia="id-ID"/>
+        </w:rPr>
+        <w:t>b</w:t>
+      </w:r>
+      <w:r>
+        <w:rPr>
+          <w:lang w:val="id-ID" w:eastAsia="id-ID"/>
+        </w:rPr>
+        <w:t xml:space="preserve">ejana </w:t>
+      </w:r>
+      <w:r>
+        <w:rPr>
+          <w:lang w:val="id-ID" w:eastAsia="id-ID"/>
+        </w:rPr>
+        <w:t>v</w:t>
+      </w:r>
+      <w:r>
+        <w:rPr>
+          <w:lang w:val="id-ID" w:eastAsia="id-ID"/>
+        </w:rPr>
+        <w:t xml:space="preserve">akum, </w:t>
+      </w:r>
+      <w:r>
+        <w:rPr>
+          <w:lang w:val="id-ID" w:eastAsia="id-ID"/>
+        </w:rPr>
+        <w:t>sistem</w:t>
+      </w:r>
+      <w:r>
+        <w:rPr>
+          <w:lang w:val="id-ID" w:eastAsia="id-ID"/>
+        </w:rPr>
+        <w:t xml:space="preserve"> </w:t>
+      </w:r>
+      <w:proofErr w:type="spellStart"/>
+      <w:r>
+        <w:rPr>
+          <w:lang w:val="id-ID" w:eastAsia="id-ID"/>
+        </w:rPr>
+        <w:t>b</w:t>
+      </w:r>
+      <w:r>
+        <w:rPr>
+          <w:lang w:val="id-ID" w:eastAsia="id-ID"/>
+        </w:rPr>
+        <w:t>lanket</w:t>
+      </w:r>
+      <w:proofErr w:type="spellEnd"/>
+      <w:r>
+        <w:rPr>
+          <w:lang w:val="id-ID" w:eastAsia="id-ID"/>
+        </w:rPr>
+        <w:t xml:space="preserve">, </w:t>
+      </w:r>
+      <w:proofErr w:type="spellStart"/>
+      <w:r>
+        <w:rPr>
+          <w:i/>
+          <w:iCs/>
+          <w:lang w:val="id-ID" w:eastAsia="id-ID"/>
+        </w:rPr>
+        <w:t>d</w:t>
+      </w:r>
+      <w:r>
+        <w:rPr>
+          <w:i/>
+          <w:iCs/>
+          <w:lang w:val="id-ID" w:eastAsia="id-ID"/>
+        </w:rPr>
+        <w:t>ivertor</w:t>
+      </w:r>
+      <w:proofErr w:type="spellEnd"/>
+      <w:r>
+        <w:rPr>
+          <w:lang w:val="id-ID" w:eastAsia="id-ID"/>
+        </w:rPr>
+        <w:t xml:space="preserve">, </w:t>
+      </w:r>
+      <w:r>
+        <w:rPr>
+          <w:lang w:val="id-ID" w:eastAsia="id-ID"/>
+        </w:rPr>
+        <w:t>s</w:t>
+      </w:r>
+      <w:r>
+        <w:rPr>
+          <w:lang w:val="id-ID" w:eastAsia="id-ID"/>
+        </w:rPr>
+        <w:t xml:space="preserve">istem </w:t>
+      </w:r>
+      <w:r>
+        <w:rPr>
+          <w:lang w:val="id-ID" w:eastAsia="id-ID"/>
+        </w:rPr>
+        <w:t>m</w:t>
+      </w:r>
+      <w:r>
+        <w:rPr>
+          <w:lang w:val="id-ID" w:eastAsia="id-ID"/>
+        </w:rPr>
+        <w:t xml:space="preserve">agnet, </w:t>
+      </w:r>
+      <w:proofErr w:type="spellStart"/>
+      <w:r>
+        <w:rPr>
+          <w:i/>
+          <w:iCs/>
+          <w:lang w:val="id-ID" w:eastAsia="id-ID"/>
+        </w:rPr>
+        <w:t>c</w:t>
+      </w:r>
+      <w:r>
+        <w:rPr>
+          <w:i/>
+          <w:iCs/>
+          <w:lang w:val="id-ID" w:eastAsia="id-ID"/>
+        </w:rPr>
+        <w:t>ryostat</w:t>
+      </w:r>
+      <w:proofErr w:type="spellEnd"/>
+      <w:r>
+        <w:rPr>
+          <w:lang w:val="id-ID" w:eastAsia="id-ID"/>
+        </w:rPr>
+        <w:t xml:space="preserve">, </w:t>
+      </w:r>
+      <w:r>
+        <w:rPr>
+          <w:lang w:val="id-ID" w:eastAsia="id-ID"/>
+        </w:rPr>
+        <w:t>s</w:t>
+      </w:r>
+      <w:r>
+        <w:rPr>
+          <w:lang w:val="id-ID" w:eastAsia="id-ID"/>
+        </w:rPr>
+        <w:t xml:space="preserve">istem </w:t>
+      </w:r>
+      <w:r>
+        <w:rPr>
+          <w:lang w:val="id-ID" w:eastAsia="id-ID"/>
+        </w:rPr>
+        <w:t>p</w:t>
+      </w:r>
+      <w:r>
+        <w:rPr>
+          <w:lang w:val="id-ID" w:eastAsia="id-ID"/>
+        </w:rPr>
+        <w:t xml:space="preserve">endingin, dan </w:t>
+      </w:r>
+      <w:r>
+        <w:rPr>
+          <w:lang w:val="id-ID" w:eastAsia="id-ID"/>
+        </w:rPr>
+        <w:t>p</w:t>
+      </w:r>
+      <w:r>
+        <w:rPr>
+          <w:lang w:val="id-ID" w:eastAsia="id-ID"/>
+        </w:rPr>
+        <w:t xml:space="preserve">emanas tambahan. </w:t>
+      </w:r>
+      <w:r>
+        <w:rPr>
+          <w:lang w:val="id-ID" w:eastAsia="id-ID"/>
+        </w:rPr>
+        <w:t xml:space="preserve">Bejana </w:t>
+      </w:r>
+      <w:r>
+        <w:rPr>
+          <w:lang w:val="id-ID" w:eastAsia="id-ID"/>
+        </w:rPr>
+        <w:t>v</w:t>
+      </w:r>
+      <w:r>
+        <w:rPr>
+          <w:lang w:val="id-ID" w:eastAsia="id-ID"/>
+        </w:rPr>
+        <w:t xml:space="preserve">akum ITER memiliki peran penting dalam mengungkung plasma, melindungi sistem magnet, dan menopang sistem lainnya. Terdapat sembilan sektor bejana vakum yang masing – masing memiliki berat sekitar 500 ton </w:t>
+      </w:r>
+      <w:r>
+        <w:rPr>
+          <w:lang w:val="id-ID" w:eastAsia="id-ID"/>
+        </w:rPr>
+        <w:fldChar w:fldCharType="begin" w:fldLock="1"/>
+      </w:r>
+      <w:r>
+        <w:rPr>
+          <w:lang w:val="id-ID" w:eastAsia="id-ID"/>
+        </w:rPr>
+        <w:instrText>ADDIN CSL_CITATION {"citationItems":[{"id":"ITEM-1","itemData":{"DOI":"10.1051/epn/2016504","ISSN":"14321092","abstract":"Established by the signature of the ITER Agreement in November 2006 and currently under construction at St Paul-lez-Durance in southern France, the ITER project [1,2] involves the European Union (including Switzerland), China, India, Japan, the Russian Federation, South Korea and the United States. ITER ('the way' in Latin) is a critical step in the development of fusion energy. Its role is to provide an integrated demonstration of the physics and technology required for a fusion power plant based on magnetic confinement.","author":[{"dropping-particle":"","family":"Campbell","given":"D. J.","non-dropping-particle":"","parse-names":false,"suffix":""}],"container-title":"Europhysics News","id":"ITEM-1","issue":"5-6","issued":{"date-parts":[["2016"]]},"page":"28-31","title":"The first fusion reactor: ITER","type":"article-journal","volume":"47"},"uris":["http://www.mendeley.com/documents/?uuid=12858dec-d0f8-40bf-99df-c3a60ca094ed"]}],"mendeley":{"formattedCitation":"[2]","plainTextFormattedCitation":"[2]","previouslyFormattedCitation":"[2]"},"properties":{"noteIndex":0},"schema":"https://github.com/citation-style-language/schema/raw/master/csl-citation.json"}</w:instrText>
+      </w:r>
+      <w:r>
+        <w:rPr>
+          <w:lang w:val="id-ID" w:eastAsia="id-ID"/>
+        </w:rPr>
+        <w:fldChar w:fldCharType="separate"/>
+      </w:r>
+      <w:r>
+        <w:rPr>
+          <w:noProof/>
+          <w:lang w:val="id-ID" w:eastAsia="id-ID"/>
+        </w:rPr>
+        <w:t>[2]</w:t>
+      </w:r>
+      <w:r>
+        <w:rPr>
+          <w:lang w:val="id-ID" w:eastAsia="id-ID"/>
+        </w:rPr>
+        <w:fldChar w:fldCharType="end"/>
+      </w:r>
+      <w:r>
+        <w:rPr>
+          <w:lang w:val="id-ID" w:eastAsia="id-ID"/>
+        </w:rPr>
+        <w:t xml:space="preserve"> dengan berat total bejana vakum sebesar 8.448 ton </w:t>
+      </w:r>
+      <w:r>
+        <w:rPr>
+          <w:lang w:val="id-ID" w:eastAsia="id-ID"/>
+        </w:rPr>
+        <w:fldChar w:fldCharType="begin" w:fldLock="1"/>
+      </w:r>
+      <w:r>
+        <w:rPr>
+          <w:lang w:val="id-ID" w:eastAsia="id-ID"/>
+        </w:rPr>
+        <w:instrText>ADDIN CSL_CITATION {"citationItems":[{"id":"ITEM-1","itemData":{"author":[{"dropping-particle":"","family":"The International Atomic Energy Agency (IAEA)","given":"","non-dropping-particle":"","parse-names":false,"suffix":""}],"id":"ITEM-1","issued":{"date-parts":[["2002"]]},"title":"ITER EDA DOCUMENTATION SERIES No. 24","type":"book"},"uris":["http://www.mendeley.com/documents/?uuid=247c6ab3-ef35-40a3-8e88-14fee2b69cee"]}],"mendeley":{"formattedCitation":"[3]","plainTextFormattedCitation":"[3]","previouslyFormattedCitation":"[3]"},"properties":{"noteIndex":0},"schema":"https://github.com/citation-style-language/schema/raw/master/csl-citation.json"}</w:instrText>
+      </w:r>
+      <w:r>
+        <w:rPr>
+          <w:lang w:val="id-ID" w:eastAsia="id-ID"/>
+        </w:rPr>
+        <w:fldChar w:fldCharType="separate"/>
+      </w:r>
+      <w:r>
+        <w:rPr>
+          <w:noProof/>
+          <w:lang w:val="id-ID" w:eastAsia="id-ID"/>
+        </w:rPr>
+        <w:t>[3]</w:t>
+      </w:r>
+      <w:r>
+        <w:rPr>
+          <w:lang w:val="id-ID" w:eastAsia="id-ID"/>
+        </w:rPr>
+        <w:fldChar w:fldCharType="end"/>
+      </w:r>
+      <w:r>
+        <w:rPr>
+          <w:lang w:val="id-ID" w:eastAsia="id-ID"/>
+        </w:rPr>
+        <w:t xml:space="preserve">. Material penyusun bejana vakum sebagian besar merupakan SS 316LN yang digunakan untuk membuat bejana utama dan struktur – struktur </w:t>
+      </w:r>
+      <w:r>
+        <w:rPr>
+          <w:lang w:val="id-ID" w:eastAsia="id-ID"/>
+        </w:rPr>
+        <w:t>port</w:t>
+      </w:r>
+      <w:r>
+        <w:rPr>
+          <w:lang w:val="id-ID" w:eastAsia="id-ID"/>
+        </w:rPr>
+        <w:t>a</w:t>
+      </w:r>
+      <w:r>
+        <w:rPr>
+          <w:lang w:val="id-ID" w:eastAsia="id-ID"/>
+        </w:rPr>
+        <w:t xml:space="preserve">. Bagian bejana tekan lainnya berupa perisai primer, perisai masukan feromagnetik, dan penyambung saluran , secara berurutan, menggunakan material SS 30467, SS 430, dan SS 304 </w:t>
+      </w:r>
+      <w:r>
+        <w:rPr>
+          <w:lang w:val="id-ID" w:eastAsia="id-ID"/>
+        </w:rPr>
+        <w:fldChar w:fldCharType="begin" w:fldLock="1"/>
+      </w:r>
+      <w:r>
+        <w:rPr>
+          <w:lang w:val="id-ID" w:eastAsia="id-ID"/>
+        </w:rPr>
+        <w:instrText>ADDIN CSL_CITATION {"citationItems":[{"id":"ITEM-1","itemData":{"author":[{"dropping-particle":"","family":"The International Atomic Energy Agency (IAEA)","given":"","non-dropping-particle":"","parse-names":false,"suffix":""}],"id":"ITEM-1","issued":{"date-parts":[["2002"]]},"title":"ITER EDA DOCUMENTATION SERIES No. 24","type":"book"},"uris":["http://www.mendeley.com/documents/?uuid=247c6ab3-ef35-40a3-8e88-14fee2b69cee"]}],"mendeley":{"formattedCitation":"[3]","plainTextFormattedCitation":"[3]","previouslyFormattedCitation":"[3]"},"properties":{"noteIndex":0},"schema":"https://github.com/citation-style-language/schema/raw/master/csl-citation.json"}</w:instrText>
+      </w:r>
+      <w:r>
+        <w:rPr>
+          <w:lang w:val="id-ID" w:eastAsia="id-ID"/>
+        </w:rPr>
+        <w:fldChar w:fldCharType="separate"/>
+      </w:r>
+      <w:r>
+        <w:rPr>
+          <w:noProof/>
+          <w:lang w:val="id-ID" w:eastAsia="id-ID"/>
+        </w:rPr>
+        <w:t>[3]</w:t>
+      </w:r>
+      <w:r>
+        <w:rPr>
+          <w:lang w:val="id-ID" w:eastAsia="id-ID"/>
+        </w:rPr>
+        <w:fldChar w:fldCharType="end"/>
+      </w:r>
+      <w:r>
+        <w:rPr>
+          <w:lang w:val="id-ID" w:eastAsia="id-ID"/>
+        </w:rPr>
+        <w:t>.</w:t>
+      </w:r>
+    </w:p>
+    <w:p>
+      <w:pPr>
+        <w:ind w:firstLine="720"/>
+        <w:rPr>
+          <w:lang w:val="id-ID"/>
+        </w:rPr>
+      </w:pPr>
+      <w:proofErr w:type="spellStart"/>
+      <w:r>
+        <w:rPr>
+          <w:i/>
+          <w:iCs/>
+          <w:lang w:val="id-ID"/>
+        </w:rPr>
+        <w:t>Divertor</w:t>
+      </w:r>
+      <w:proofErr w:type="spellEnd"/>
+      <w:r>
+        <w:rPr>
+          <w:i/>
+          <w:iCs/>
+          <w:lang w:val="id-ID"/>
+        </w:rPr>
+        <w:t xml:space="preserve"> </w:t>
+      </w:r>
+      <w:r>
+        <w:rPr>
+          <w:lang w:val="id-ID"/>
+        </w:rPr>
+        <w:t xml:space="preserve">adalah komponen dalam sebuah tokamak atau sebuah </w:t>
+      </w:r>
+      <w:proofErr w:type="spellStart"/>
+      <w:r>
+        <w:rPr>
+          <w:lang w:val="id-ID"/>
+        </w:rPr>
+        <w:t>stellarator</w:t>
+      </w:r>
+      <w:proofErr w:type="spellEnd"/>
+      <w:r>
+        <w:rPr>
+          <w:lang w:val="id-ID"/>
+        </w:rPr>
+        <w:t xml:space="preserve"> yang berfungsi untuk membuang </w:t>
+      </w:r>
+      <w:r>
+        <w:rPr>
+          <w:lang w:val="id-ID"/>
+        </w:rPr>
+        <w:t>material limbah</w:t>
+      </w:r>
+      <w:r>
+        <w:rPr>
+          <w:lang w:val="id-ID"/>
+        </w:rPr>
+        <w:t xml:space="preserve"> selama waktu operasi. </w:t>
+      </w:r>
+      <w:r>
+        <w:rPr>
+          <w:lang w:val="id-ID"/>
+        </w:rPr>
+        <w:t xml:space="preserve">Material yang dibuang melalui </w:t>
+      </w:r>
+      <w:proofErr w:type="spellStart"/>
+      <w:r>
+        <w:rPr>
+          <w:lang w:val="id-ID"/>
+        </w:rPr>
+        <w:t>divertor</w:t>
+      </w:r>
+      <w:proofErr w:type="spellEnd"/>
+      <w:r>
+        <w:rPr>
+          <w:lang w:val="id-ID"/>
+        </w:rPr>
+        <w:t xml:space="preserve"> dapat berupa sisa pembakaran plasma berupa He, material yang terdegradasi akibat berinteraksi dengan plasma, dan </w:t>
+      </w:r>
+      <w:proofErr w:type="spellStart"/>
+      <w:r>
+        <w:rPr>
+          <w:lang w:val="id-ID"/>
+        </w:rPr>
+        <w:t>impuritas</w:t>
+      </w:r>
+      <w:proofErr w:type="spellEnd"/>
+      <w:r>
+        <w:rPr>
+          <w:lang w:val="id-ID"/>
+        </w:rPr>
+        <w:t xml:space="preserve"> yang terkandung dalam plasma. Konfigurasi </w:t>
+      </w:r>
+      <w:proofErr w:type="spellStart"/>
+      <w:r>
+        <w:rPr>
+          <w:lang w:val="id-ID"/>
+        </w:rPr>
+        <w:t>divertor</w:t>
+      </w:r>
+      <w:proofErr w:type="spellEnd"/>
+      <w:r>
+        <w:rPr>
+          <w:lang w:val="id-ID"/>
+        </w:rPr>
+        <w:t xml:space="preserve"> ITER berjenis </w:t>
+      </w:r>
+      <w:proofErr w:type="spellStart"/>
+      <w:r>
+        <w:rPr>
+          <w:i/>
+          <w:iCs/>
+          <w:lang w:val="id-ID"/>
+        </w:rPr>
+        <w:t>single</w:t>
+      </w:r>
+      <w:proofErr w:type="spellEnd"/>
+      <w:r>
+        <w:rPr>
+          <w:i/>
+          <w:iCs/>
+          <w:lang w:val="id-ID"/>
+        </w:rPr>
+        <w:t xml:space="preserve"> </w:t>
+      </w:r>
+      <w:proofErr w:type="spellStart"/>
+      <w:r>
+        <w:rPr>
+          <w:i/>
+          <w:iCs/>
+          <w:lang w:val="id-ID"/>
+        </w:rPr>
+        <w:t>null</w:t>
+      </w:r>
+      <w:proofErr w:type="spellEnd"/>
+      <w:r>
+        <w:rPr>
+          <w:lang w:val="id-ID"/>
+        </w:rPr>
+        <w:t xml:space="preserve"> yang terdiri dari kaset – kaset modular dengan komponen yang mampu menahan fluks neutron serta kalor yang tinggi. Terdapat 54 buah kaset </w:t>
+      </w:r>
+      <w:r>
+        <w:rPr>
+          <w:lang w:val="id-ID"/>
+        </w:rPr>
+        <w:t xml:space="preserve">pada ITER yang dipasang pada bagian bawah bejana vakum. Material penyusun </w:t>
+      </w:r>
+      <w:proofErr w:type="spellStart"/>
+      <w:r>
+        <w:rPr>
+          <w:lang w:val="id-ID"/>
+        </w:rPr>
+        <w:t>divertor</w:t>
+      </w:r>
+      <w:proofErr w:type="spellEnd"/>
+      <w:r>
+        <w:rPr>
+          <w:lang w:val="id-ID"/>
+        </w:rPr>
+        <w:t xml:space="preserve"> ITER terdiri dari </w:t>
+      </w:r>
+      <w:proofErr w:type="spellStart"/>
+      <w:r>
+        <w:rPr>
+          <w:lang w:val="id-ID"/>
+        </w:rPr>
+        <w:t>alloy</w:t>
+      </w:r>
+      <w:proofErr w:type="spellEnd"/>
+      <w:r>
+        <w:rPr>
+          <w:lang w:val="id-ID"/>
+        </w:rPr>
+        <w:t xml:space="preserve"> tungsten dan karbon sebagai </w:t>
+      </w:r>
+      <w:r>
+        <w:rPr>
+          <w:i/>
+          <w:iCs/>
+          <w:lang w:val="id-ID"/>
+        </w:rPr>
+        <w:t xml:space="preserve">Plasma </w:t>
+      </w:r>
+      <w:proofErr w:type="spellStart"/>
+      <w:r>
+        <w:rPr>
+          <w:i/>
+          <w:iCs/>
+          <w:lang w:val="id-ID"/>
+        </w:rPr>
+        <w:t>Facing</w:t>
+      </w:r>
+      <w:proofErr w:type="spellEnd"/>
+      <w:r>
+        <w:rPr>
+          <w:i/>
+          <w:iCs/>
+          <w:lang w:val="id-ID"/>
+        </w:rPr>
+        <w:t xml:space="preserve"> </w:t>
+      </w:r>
+      <w:proofErr w:type="spellStart"/>
+      <w:r>
+        <w:rPr>
+          <w:i/>
+          <w:iCs/>
+          <w:lang w:val="id-ID"/>
+        </w:rPr>
+        <w:t>Component</w:t>
+      </w:r>
+      <w:proofErr w:type="spellEnd"/>
+      <w:r>
+        <w:rPr>
+          <w:lang w:val="id-ID"/>
+        </w:rPr>
+        <w:t xml:space="preserve">, </w:t>
+      </w:r>
+      <w:proofErr w:type="spellStart"/>
+      <w:r>
+        <w:rPr>
+          <w:lang w:val="id-ID"/>
+        </w:rPr>
+        <w:t>alloy</w:t>
+      </w:r>
+      <w:proofErr w:type="spellEnd"/>
+      <w:r>
+        <w:rPr>
+          <w:lang w:val="id-ID"/>
+        </w:rPr>
+        <w:t xml:space="preserve"> tembaga untuk penyerap kalor, dan SS 316 LN untuk struktur</w:t>
+      </w:r>
+      <w:r>
+        <w:rPr>
+          <w:lang w:val="id-ID"/>
+        </w:rPr>
+        <w:t xml:space="preserve"> utama </w:t>
+      </w:r>
+      <w:proofErr w:type="spellStart"/>
+      <w:r>
+        <w:rPr>
+          <w:lang w:val="id-ID"/>
+        </w:rPr>
+        <w:t>divertor</w:t>
+      </w:r>
+      <w:proofErr w:type="spellEnd"/>
+      <w:r>
+        <w:rPr>
+          <w:lang w:val="id-ID"/>
+        </w:rPr>
+        <w:t xml:space="preserve"> </w:t>
+      </w:r>
+      <w:r>
+        <w:rPr>
+          <w:lang w:val="id-ID"/>
+        </w:rPr>
+        <w:fldChar w:fldCharType="begin" w:fldLock="1"/>
+      </w:r>
+      <w:r>
+        <w:rPr>
+          <w:lang w:val="id-ID"/>
+        </w:rPr>
+        <w:instrText>ADDIN CSL_CITATION {"citationItems":[{"id":"ITEM-1","itemData":{"author":[{"dropping-particle":"","family":"The International Atomic Energy Agency (IAEA)","given":"","non-dropping-particle":"","parse-names":false,"suffix":""}],"id":"ITEM-1","issued":{"date-parts":[["2002"]]},"title":"ITER EDA DOCUMENTATION SERIES No. 24","type":"book"},"uris":["http://www.mendeley.com/documents/?uuid=247c6ab3-ef35-40a3-8e88-14fee2b69cee"]}],"mendeley":{"formattedCitation":"[3]","plainTextFormattedCitation":"[3]","previouslyFormattedCitation":"[3]"},"properties":{"noteIndex":0},"schema":"https://github.com/citation-style-language/schema/raw/master/csl-citation.json"}</w:instrText>
+      </w:r>
+      <w:r>
+        <w:rPr>
+          <w:lang w:val="id-ID"/>
+        </w:rPr>
+        <w:fldChar w:fldCharType="separate"/>
+      </w:r>
+      <w:r>
+        <w:rPr>
+          <w:noProof/>
+          <w:lang w:val="id-ID"/>
+        </w:rPr>
+        <w:t>[3]</w:t>
+      </w:r>
+      <w:r>
+        <w:rPr>
+          <w:lang w:val="id-ID"/>
+        </w:rPr>
+        <w:fldChar w:fldCharType="end"/>
+      </w:r>
+      <w:r>
+        <w:rPr>
+          <w:lang w:val="id-ID"/>
+        </w:rPr>
+        <w:t xml:space="preserve">. </w:t>
+      </w:r>
+    </w:p>
+    <w:p>
+      <w:pPr>
+        <w:ind w:firstLine="720"/>
+        <w:rPr>
           <w:b/>
           <w:bCs/>
           <w:lang w:val="id-ID" w:eastAsia="id-ID"/>
@@ -1424,78 +2047,611 @@
       </w:pPr>
       <w:r>
         <w:rPr>
+          <w:lang w:val="id-ID" w:eastAsia="id-ID"/>
+        </w:rPr>
+        <w:t xml:space="preserve">Sistem Magnet ITER terdiri dari 18 kumparan </w:t>
+      </w:r>
+      <w:r>
+        <w:rPr>
+          <w:lang w:val="id-ID" w:eastAsia="id-ID"/>
+        </w:rPr>
+        <w:t xml:space="preserve">superkonduktor </w:t>
+      </w:r>
+      <w:r>
+        <w:rPr>
+          <w:lang w:val="id-ID" w:eastAsia="id-ID"/>
+        </w:rPr>
+        <w:t xml:space="preserve">medan </w:t>
+      </w:r>
+      <w:proofErr w:type="spellStart"/>
+      <w:r>
+        <w:rPr>
+          <w:lang w:val="id-ID" w:eastAsia="id-ID"/>
+        </w:rPr>
+        <w:t>toroid</w:t>
+      </w:r>
+      <w:proofErr w:type="spellEnd"/>
+      <w:r>
+        <w:rPr>
+          <w:lang w:val="id-ID" w:eastAsia="id-ID"/>
+        </w:rPr>
+        <w:t xml:space="preserve"> (TF)</w:t>
+      </w:r>
+      <w:r>
+        <w:rPr>
+          <w:lang w:val="id-ID" w:eastAsia="id-ID"/>
+        </w:rPr>
+        <w:t xml:space="preserve">, </w:t>
+      </w:r>
+      <w:r>
+        <w:rPr>
+          <w:lang w:val="id-ID" w:eastAsia="id-ID"/>
+        </w:rPr>
+        <w:t xml:space="preserve">sebuah kumparan </w:t>
+      </w:r>
+      <w:r>
+        <w:rPr>
+          <w:lang w:val="id-ID" w:eastAsia="id-ID"/>
+        </w:rPr>
+        <w:t xml:space="preserve">superkonduktor </w:t>
+      </w:r>
+      <w:r>
+        <w:rPr>
+          <w:lang w:val="id-ID" w:eastAsia="id-ID"/>
+        </w:rPr>
+        <w:t xml:space="preserve">solenoid </w:t>
+      </w:r>
+      <w:r>
+        <w:rPr>
+          <w:lang w:val="id-ID" w:eastAsia="id-ID"/>
+        </w:rPr>
+        <w:t xml:space="preserve">(CS), enam kumparan superkonduktor medan </w:t>
+      </w:r>
+      <w:proofErr w:type="spellStart"/>
+      <w:r>
+        <w:rPr>
+          <w:lang w:val="id-ID" w:eastAsia="id-ID"/>
+        </w:rPr>
+        <w:t>poloidal</w:t>
+      </w:r>
+      <w:proofErr w:type="spellEnd"/>
+      <w:r>
+        <w:rPr>
+          <w:lang w:val="id-ID" w:eastAsia="id-ID"/>
+        </w:rPr>
+        <w:t xml:space="preserve"> (PF), dan 18 kumparan superkonduktor koreksi (</w:t>
+      </w:r>
+      <w:proofErr w:type="spellStart"/>
+      <w:r>
+        <w:rPr>
+          <w:lang w:val="id-ID" w:eastAsia="id-ID"/>
+        </w:rPr>
+        <w:t>CCs</w:t>
+      </w:r>
+      <w:proofErr w:type="spellEnd"/>
+      <w:r>
+        <w:rPr>
+          <w:lang w:val="id-ID" w:eastAsia="id-ID"/>
+        </w:rPr>
+        <w:t xml:space="preserve">). </w:t>
+      </w:r>
+      <w:r>
+        <w:rPr>
+          <w:lang w:val="id-ID" w:eastAsia="id-ID"/>
+        </w:rPr>
+        <w:t xml:space="preserve">Kumparan TF memiliki bentuk panekuk berlubang yang diselimuti oleh jaket SS sirkuler di dalam pelat radial beralur. Kumparan CS terdiri dari 5 modul </w:t>
+      </w:r>
+      <w:proofErr w:type="spellStart"/>
+      <w:r>
+        <w:rPr>
+          <w:i/>
+          <w:iCs/>
+          <w:lang w:val="id-ID" w:eastAsia="id-ID"/>
+        </w:rPr>
+        <w:t>hexa-pancake</w:t>
+      </w:r>
+      <w:proofErr w:type="spellEnd"/>
+      <w:r>
+        <w:rPr>
+          <w:i/>
+          <w:iCs/>
+          <w:lang w:val="id-ID" w:eastAsia="id-ID"/>
+        </w:rPr>
+        <w:t xml:space="preserve"> </w:t>
+      </w:r>
+      <w:r>
+        <w:rPr>
+          <w:lang w:val="id-ID" w:eastAsia="id-ID"/>
+        </w:rPr>
+        <w:t xml:space="preserve"> dan 1 modul </w:t>
+      </w:r>
+      <w:proofErr w:type="spellStart"/>
+      <w:r>
+        <w:rPr>
+          <w:i/>
+          <w:iCs/>
+          <w:lang w:val="id-ID" w:eastAsia="id-ID"/>
+        </w:rPr>
+        <w:t>quad-pancake</w:t>
+      </w:r>
+      <w:proofErr w:type="spellEnd"/>
+      <w:r>
+        <w:rPr>
+          <w:lang w:val="id-ID" w:eastAsia="id-ID"/>
+        </w:rPr>
+        <w:t xml:space="preserve">. Sedangkan kumparan PF berbentuk panekuk dobel. </w:t>
+      </w:r>
+      <w:r>
+        <w:rPr>
+          <w:lang w:val="id-ID" w:eastAsia="id-ID"/>
+        </w:rPr>
+        <w:t>Kedua kumparan CS dan TF beroperasi pada medan tinggi dan menggunakan superkonduktor tipe Nb</w:t>
+      </w:r>
+      <w:r>
+        <w:rPr>
+          <w:vertAlign w:val="subscript"/>
+          <w:lang w:val="id-ID" w:eastAsia="id-ID"/>
+        </w:rPr>
+        <w:t>3</w:t>
+      </w:r>
+      <w:r>
+        <w:rPr>
+          <w:lang w:val="id-ID" w:eastAsia="id-ID"/>
+        </w:rPr>
+        <w:t xml:space="preserve">Sn. Kumparan PF dan </w:t>
+      </w:r>
+      <w:proofErr w:type="spellStart"/>
+      <w:r>
+        <w:rPr>
+          <w:lang w:val="id-ID" w:eastAsia="id-ID"/>
+        </w:rPr>
+        <w:t>CCs</w:t>
+      </w:r>
+      <w:proofErr w:type="spellEnd"/>
+      <w:r>
+        <w:rPr>
+          <w:lang w:val="id-ID" w:eastAsia="id-ID"/>
+        </w:rPr>
+        <w:t xml:space="preserve"> menggunakan superkonduktor </w:t>
+      </w:r>
+      <w:proofErr w:type="spellStart"/>
+      <w:r>
+        <w:rPr>
+          <w:lang w:val="id-ID" w:eastAsia="id-ID"/>
+        </w:rPr>
+        <w:t>NbTi</w:t>
+      </w:r>
+      <w:proofErr w:type="spellEnd"/>
+      <w:r>
+        <w:rPr>
+          <w:lang w:val="id-ID" w:eastAsia="id-ID"/>
+        </w:rPr>
+        <w:t xml:space="preserve">. Semua kumparan beroperasi dengan cara didinginkan menggunakan helium </w:t>
+      </w:r>
+      <w:proofErr w:type="spellStart"/>
+      <w:r>
+        <w:rPr>
+          <w:lang w:val="id-ID" w:eastAsia="id-ID"/>
+        </w:rPr>
+        <w:t>superkritis</w:t>
+      </w:r>
+      <w:proofErr w:type="spellEnd"/>
+      <w:r>
+        <w:rPr>
+          <w:lang w:val="id-ID" w:eastAsia="id-ID"/>
+        </w:rPr>
+        <w:t xml:space="preserve"> hingga suhu 4,4 K </w:t>
+      </w:r>
+      <w:r>
+        <w:rPr>
+          <w:lang w:val="id-ID" w:eastAsia="id-ID"/>
+        </w:rPr>
+        <w:fldChar w:fldCharType="begin" w:fldLock="1"/>
+      </w:r>
+      <w:r>
+        <w:rPr>
+          <w:lang w:val="id-ID" w:eastAsia="id-ID"/>
+        </w:rPr>
+        <w:instrText>ADDIN CSL_CITATION {"citationItems":[{"id":"ITEM-1","itemData":{"author":[{"dropping-particle":"","family":"The International Atomic Energy Agency (IAEA)","given":"","non-dropping-particle":"","parse-names":false,"suffix":""}],"id":"ITEM-1","issued":{"date-parts":[["2002"]]},"title":"ITER EDA DOCUMENTATION SERIES No. 24","type":"book"},"uris":["http://www.mendeley.com/documents/?uuid=247c6ab3-ef35-40a3-8e88-14fee2b69cee"]}],"mendeley":{"formattedCitation":"[3]","plainTextFormattedCitation":"[3]","previouslyFormattedCitation":"[3]"},"properties":{"noteIndex":0},"schema":"https://github.com/citation-style-language/schema/raw/master/csl-citation.json"}</w:instrText>
+      </w:r>
+      <w:r>
+        <w:rPr>
+          <w:lang w:val="id-ID" w:eastAsia="id-ID"/>
+        </w:rPr>
+        <w:fldChar w:fldCharType="separate"/>
+      </w:r>
+      <w:r>
+        <w:rPr>
+          <w:noProof/>
+          <w:lang w:val="id-ID" w:eastAsia="id-ID"/>
+        </w:rPr>
+        <w:t>[3]</w:t>
+      </w:r>
+      <w:r>
+        <w:rPr>
+          <w:lang w:val="id-ID" w:eastAsia="id-ID"/>
+        </w:rPr>
+        <w:fldChar w:fldCharType="end"/>
+      </w:r>
+      <w:r>
+        <w:rPr>
+          <w:lang w:val="id-ID" w:eastAsia="id-ID"/>
+        </w:rPr>
+        <w:t>.</w:t>
+      </w:r>
+    </w:p>
+    <w:p>
+      <w:pPr>
+        <w:rPr>
+          <w:lang w:val="id-ID" w:eastAsia="id-ID"/>
+        </w:rPr>
+      </w:pPr>
+      <w:r>
+        <w:rPr>
           <w:b/>
           <w:bCs/>
           <w:lang w:val="id-ID" w:eastAsia="id-ID"/>
         </w:rPr>
+        <w:tab/>
+      </w:r>
+      <w:r>
+        <w:rPr>
+          <w:lang w:val="id-ID" w:eastAsia="id-ID"/>
+        </w:rPr>
+        <w:t xml:space="preserve">Sistem </w:t>
+      </w:r>
+      <w:proofErr w:type="spellStart"/>
+      <w:r>
+        <w:rPr>
+          <w:lang w:val="id-ID" w:eastAsia="id-ID"/>
+        </w:rPr>
+        <w:t>blanket</w:t>
+      </w:r>
+      <w:proofErr w:type="spellEnd"/>
+      <w:r>
+        <w:rPr>
+          <w:lang w:val="id-ID" w:eastAsia="id-ID"/>
+        </w:rPr>
+        <w:t xml:space="preserve"> pada dasarnya berfungsi untuk menyediakan perlindungan termal dan nuklir utama untuk bejana dan komponen eksternal ITER. Konsep dasar dari sistem </w:t>
+      </w:r>
+      <w:proofErr w:type="spellStart"/>
+      <w:r>
+        <w:rPr>
+          <w:lang w:val="id-ID" w:eastAsia="id-ID"/>
+        </w:rPr>
+        <w:t>blanket</w:t>
+      </w:r>
+      <w:proofErr w:type="spellEnd"/>
+      <w:r>
+        <w:rPr>
+          <w:lang w:val="id-ID" w:eastAsia="id-ID"/>
+        </w:rPr>
+        <w:t xml:space="preserve"> adalah menerapkan konfigurasi modular dengan sistem pemasangan mekanik. Modul </w:t>
+      </w:r>
+      <w:proofErr w:type="spellStart"/>
+      <w:r>
+        <w:rPr>
+          <w:lang w:val="id-ID" w:eastAsia="id-ID"/>
+        </w:rPr>
+        <w:t>blanket</w:t>
+      </w:r>
+      <w:proofErr w:type="spellEnd"/>
+      <w:r>
+        <w:rPr>
+          <w:lang w:val="id-ID" w:eastAsia="id-ID"/>
+        </w:rPr>
+        <w:t xml:space="preserve"> akan terpasang langsung pada bejana vakum dan akan terhubung dengan suplai air pendingin yang terdapat di belakang modul</w:t>
+      </w:r>
+      <w:r>
+        <w:rPr>
+          <w:lang w:val="id-ID" w:eastAsia="id-ID"/>
+        </w:rPr>
+        <w:t xml:space="preserve"> </w:t>
+      </w:r>
+      <w:r>
+        <w:rPr>
+          <w:lang w:val="id-ID" w:eastAsia="id-ID"/>
+        </w:rPr>
+        <w:fldChar w:fldCharType="begin" w:fldLock="1"/>
+      </w:r>
+      <w:r>
+        <w:rPr>
+          <w:lang w:val="id-ID" w:eastAsia="id-ID"/>
+        </w:rPr>
+        <w:instrText>ADDIN CSL_CITATION {"citationItems":[{"id":"ITEM-1","itemData":{"author":[{"dropping-particle":"","family":"The International Atomic Energy Agency (IAEA)","given":"","non-dropping-particle":"","parse-names":false,"suffix":""}],"id":"ITEM-1","issued":{"date-parts":[["2002"]]},"title":"ITER EDA DOCUMENTATION SERIES No. 24","type":"book"},"uris":["http://www.mendeley.com/documents/?uuid=664168a6-eddf-46ba-880b-14a3acff4e11"]}],"mendeley":{"formattedCitation":"[3]","plainTextFormattedCitation":"[3]","previouslyFormattedCitation":"[3]"},"properties":{"noteIndex":0},"schema":"https://github.com/citation-style-language/schema/raw/master/csl-citation.json"}</w:instrText>
+      </w:r>
+      <w:r>
+        <w:rPr>
+          <w:lang w:val="id-ID" w:eastAsia="id-ID"/>
+        </w:rPr>
+        <w:fldChar w:fldCharType="separate"/>
+      </w:r>
+      <w:r>
+        <w:rPr>
+          <w:noProof/>
+          <w:lang w:val="id-ID" w:eastAsia="id-ID"/>
+        </w:rPr>
+        <w:t>[3]</w:t>
+      </w:r>
+      <w:r>
+        <w:rPr>
+          <w:lang w:val="id-ID" w:eastAsia="id-ID"/>
+        </w:rPr>
+        <w:fldChar w:fldCharType="end"/>
+      </w:r>
+      <w:r>
+        <w:rPr>
+          <w:lang w:val="id-ID" w:eastAsia="id-ID"/>
+        </w:rPr>
+        <w:t xml:space="preserve">. Komponen modul </w:t>
+      </w:r>
+      <w:proofErr w:type="spellStart"/>
+      <w:r>
+        <w:rPr>
+          <w:lang w:val="id-ID" w:eastAsia="id-ID"/>
+        </w:rPr>
+        <w:t>blanket</w:t>
+      </w:r>
+      <w:proofErr w:type="spellEnd"/>
+      <w:r>
+        <w:rPr>
+          <w:lang w:val="id-ID" w:eastAsia="id-ID"/>
+        </w:rPr>
+        <w:t xml:space="preserve"> secara garis besar terdiri dari </w:t>
+      </w:r>
+      <w:proofErr w:type="spellStart"/>
+      <w:r>
+        <w:rPr>
+          <w:i/>
+          <w:iCs/>
+          <w:lang w:val="id-ID" w:eastAsia="id-ID"/>
+        </w:rPr>
+        <w:t>first</w:t>
+      </w:r>
+      <w:proofErr w:type="spellEnd"/>
+      <w:r>
+        <w:rPr>
+          <w:i/>
+          <w:iCs/>
+          <w:lang w:val="id-ID" w:eastAsia="id-ID"/>
+        </w:rPr>
+        <w:t xml:space="preserve"> </w:t>
+      </w:r>
+      <w:proofErr w:type="spellStart"/>
+      <w:r>
+        <w:rPr>
+          <w:i/>
+          <w:iCs/>
+          <w:lang w:val="id-ID" w:eastAsia="id-ID"/>
+        </w:rPr>
+        <w:t>wall</w:t>
+      </w:r>
+      <w:proofErr w:type="spellEnd"/>
+      <w:r>
+        <w:rPr>
+          <w:lang w:val="id-ID" w:eastAsia="id-ID"/>
+        </w:rPr>
+        <w:t xml:space="preserve">, moderator, </w:t>
+      </w:r>
+      <w:r>
+        <w:rPr>
+          <w:lang w:val="id-ID" w:eastAsia="id-ID"/>
+        </w:rPr>
+        <w:t xml:space="preserve">pengganda neutron, </w:t>
+      </w:r>
+      <w:r>
+        <w:rPr>
+          <w:lang w:val="id-ID" w:eastAsia="id-ID"/>
+        </w:rPr>
+        <w:t xml:space="preserve">fluida </w:t>
+      </w:r>
+      <w:proofErr w:type="spellStart"/>
+      <w:r>
+        <w:rPr>
+          <w:lang w:val="id-ID" w:eastAsia="id-ID"/>
+        </w:rPr>
+        <w:t>blanket</w:t>
+      </w:r>
+      <w:proofErr w:type="spellEnd"/>
+      <w:r>
+        <w:rPr>
+          <w:lang w:val="id-ID" w:eastAsia="id-ID"/>
+        </w:rPr>
+        <w:t xml:space="preserve">, </w:t>
+      </w:r>
+      <w:r>
+        <w:rPr>
+          <w:lang w:val="id-ID" w:eastAsia="id-ID"/>
+        </w:rPr>
+        <w:t>dan reflektor.</w:t>
+      </w:r>
+    </w:p>
+    <w:p>
+      <w:pPr>
+        <w:keepNext/>
+        <w:jc w:val="center"/>
+      </w:pPr>
+      <w:r>
+        <w:rPr>
+          <w:lang w:val="id-ID" w:eastAsia="id-ID"/>
+        </w:rPr>
+        <w:drawing>
+          <wp:inline distT="0" distB="0" distL="0" distR="0" wp14:anchorId="092C9814" wp14:editId="0ED2F1B7">
+            <wp:extent cx="2162477" cy="1495634"/>
+            <wp:effectExtent l="0" t="0" r="9525" b="9525"/>
+            <wp:docPr id="2" name="Picture 2"/>
+            <wp:cNvGraphicFramePr>
+              <a:graphicFrameLocks xmlns:a="http://schemas.openxmlformats.org/drawingml/2006/main" noChangeAspect="1"/>
+            </wp:cNvGraphicFramePr>
+            <a:graphic xmlns:a="http://schemas.openxmlformats.org/drawingml/2006/main">
+              <a:graphicData uri="http://schemas.openxmlformats.org/drawingml/2006/picture">
+                <pic:pic xmlns:pic="http://schemas.openxmlformats.org/drawingml/2006/picture">
+                  <pic:nvPicPr>
+                    <pic:cNvPr id="1" name=""/>
+                    <pic:cNvPicPr/>
+                  </pic:nvPicPr>
+                  <pic:blipFill>
+                    <a:blip r:embed="rId6"/>
+                    <a:stretch>
+                      <a:fillRect/>
+                    </a:stretch>
+                  </pic:blipFill>
+                  <pic:spPr>
+                    <a:xfrm>
+                      <a:off x="0" y="0"/>
+                      <a:ext cx="2162477" cy="1495634"/>
+                    </a:xfrm>
+                    <a:prstGeom prst="rect">
+                      <a:avLst/>
+                    </a:prstGeom>
+                  </pic:spPr>
+                </pic:pic>
+              </a:graphicData>
+            </a:graphic>
+          </wp:inline>
+        </w:drawing>
+      </w:r>
+    </w:p>
+    <w:p>
+      <w:pPr>
+        <w:pStyle w:val="Caption"/>
+        <w:jc w:val="center"/>
+      </w:pPr>
+      <w:r>
+        <w:t xml:space="preserve">Gambar </w:t>
+      </w:r>
+      <w:r>
+        <w:fldChar w:fldCharType="begin"/>
+      </w:r>
+      <w:r>
+        <w:instrText xml:space="preserve"> SEQ Gambar \* ARABIC </w:instrText>
+      </w:r>
+      <w:r>
+        <w:fldChar w:fldCharType="separate"/>
+      </w:r>
+      <w:r>
+        <w:rPr>
+          <w:noProof/>
+        </w:rPr>
+        <w:t>2</w:t>
+      </w:r>
+      <w:r>
+        <w:fldChar w:fldCharType="end"/>
+      </w:r>
+      <w:r>
+        <w:rPr>
+          <w:lang w:val="id-ID"/>
+        </w:rPr>
+        <w:t xml:space="preserve"> </w:t>
+      </w:r>
+      <w:r>
+        <w:rPr>
+          <w:lang w:val="id-ID"/>
+        </w:rPr>
+        <w:t xml:space="preserve">Tampang lintang panel </w:t>
+      </w:r>
+      <w:proofErr w:type="spellStart"/>
+      <w:r>
+        <w:rPr>
+          <w:lang w:val="id-ID"/>
+        </w:rPr>
+        <w:t>first</w:t>
+      </w:r>
+      <w:proofErr w:type="spellEnd"/>
+      <w:r>
+        <w:rPr>
+          <w:lang w:val="id-ID"/>
+        </w:rPr>
+        <w:t xml:space="preserve"> </w:t>
+      </w:r>
+      <w:proofErr w:type="spellStart"/>
+      <w:r>
+        <w:rPr>
+          <w:lang w:val="id-ID"/>
+        </w:rPr>
+        <w:t>wall</w:t>
+      </w:r>
+      <w:proofErr w:type="spellEnd"/>
+      <w:r>
+        <w:rPr>
+          <w:lang w:val="id-ID"/>
+        </w:rPr>
+        <w:t xml:space="preserve"> ITER</w:t>
+      </w:r>
+      <w:r>
+        <w:rPr>
+          <w:lang w:val="id-ID"/>
+        </w:rPr>
+        <w:t xml:space="preserve"> </w:t>
+      </w:r>
+      <w:r>
+        <w:rPr>
+          <w:lang w:val="id-ID"/>
+        </w:rPr>
+        <w:fldChar w:fldCharType="begin" w:fldLock="1"/>
+      </w:r>
+      <w:r>
+        <w:rPr>
+          <w:lang w:val="id-ID"/>
+        </w:rPr>
+        <w:instrText>ADDIN CSL_CITATION {"citationItems":[{"id":"ITEM-1","itemData":{"author":[{"dropping-particle":"","family":"The International Atomic Energy Agency (IAEA)","given":"","non-dropping-particle":"","parse-names":false,"suffix":""}],"id":"ITEM-1","issued":{"date-parts":[["2002"]]},"title":"ITER EDA DOCUMENTATION SERIES No. 24","type":"book"},"uris":["http://www.mendeley.com/documents/?uuid=664168a6-eddf-46ba-880b-14a3acff4e11"]}],"mendeley":{"formattedCitation":"[3]","plainTextFormattedCitation":"[3]","previouslyFormattedCitation":"[3]"},"properties":{"noteIndex":0},"schema":"https://github.com/citation-style-language/schema/raw/master/csl-citation.json"}</w:instrText>
+      </w:r>
+      <w:r>
+        <w:rPr>
+          <w:lang w:val="id-ID"/>
+        </w:rPr>
+        <w:fldChar w:fldCharType="separate"/>
+      </w:r>
+      <w:r>
+        <w:rPr>
+          <w:i w:val="0"/>
+          <w:noProof/>
+          <w:lang w:val="id-ID"/>
+        </w:rPr>
+        <w:t>[3]</w:t>
+      </w:r>
+      <w:r>
+        <w:rPr>
+          <w:lang w:val="id-ID"/>
+        </w:rPr>
+        <w:fldChar w:fldCharType="end"/>
+      </w:r>
+    </w:p>
+    <w:p>
+      <w:pPr>
+        <w:rPr>
+          <w:lang w:val="id-ID" w:eastAsia="id-ID"/>
+        </w:rPr>
+      </w:pPr>
+      <w:r>
+        <w:rPr>
+          <w:lang w:val="id-ID" w:eastAsia="id-ID"/>
+        </w:rPr>
         <w:lastRenderedPageBreak/>
-        <w:t>Bahas bagian2 ITER</w:t>
-      </w:r>
-    </w:p>
-    <w:p>
-      <w:pPr>
-        <w:rPr>
-          <w:lang w:val="id-ID" w:eastAsia="id-ID"/>
-        </w:rPr>
-      </w:pPr>
-      <w:r>
-        <w:rPr>
-          <w:lang w:val="id-ID" w:eastAsia="id-ID"/>
-        </w:rPr>
         <w:tab/>
       </w:r>
       <w:r>
         <w:rPr>
-          <w:lang w:val="id-ID" w:eastAsia="id-ID"/>
-        </w:rPr>
-        <w:t xml:space="preserve">Secara umum, reaktor tokamak merupakan pengungkung plasma berbentuk donat yang dikelilingi oleh magnet kuat untuk menjaga bentuk plasma. </w:t>
-      </w:r>
-      <w:r>
-        <w:rPr>
-          <w:lang w:val="id-ID" w:eastAsia="id-ID"/>
-        </w:rPr>
-        <w:t xml:space="preserve">ITER terdiri dari beberapa komponen utama yang terdiri dari </w:t>
-      </w:r>
-      <w:r>
-        <w:rPr>
-          <w:lang w:val="id-ID" w:eastAsia="id-ID"/>
-        </w:rPr>
-        <w:t>b</w:t>
-      </w:r>
-      <w:r>
-        <w:rPr>
-          <w:lang w:val="id-ID" w:eastAsia="id-ID"/>
-        </w:rPr>
-        <w:t xml:space="preserve">ejana </w:t>
-      </w:r>
-      <w:r>
-        <w:rPr>
-          <w:lang w:val="id-ID" w:eastAsia="id-ID"/>
-        </w:rPr>
-        <w:t>v</w:t>
-      </w:r>
-      <w:r>
-        <w:rPr>
-          <w:lang w:val="id-ID" w:eastAsia="id-ID"/>
-        </w:rPr>
-        <w:t xml:space="preserve">akum, </w:t>
-      </w:r>
-      <w:proofErr w:type="spellStart"/>
-      <w:r>
-        <w:rPr>
-          <w:lang w:val="id-ID" w:eastAsia="id-ID"/>
-        </w:rPr>
-        <w:t>b</w:t>
-      </w:r>
-      <w:r>
-        <w:rPr>
-          <w:lang w:val="id-ID" w:eastAsia="id-ID"/>
-        </w:rPr>
-        <w:t>lanket</w:t>
-      </w:r>
-      <w:proofErr w:type="spellEnd"/>
-      <w:r>
-        <w:rPr>
+          <w:i/>
+          <w:iCs/>
+          <w:lang w:val="id-ID" w:eastAsia="id-ID"/>
+        </w:rPr>
+        <w:t xml:space="preserve">First </w:t>
+      </w:r>
+      <w:proofErr w:type="spellStart"/>
+      <w:r>
+        <w:rPr>
+          <w:i/>
+          <w:iCs/>
+          <w:lang w:val="id-ID" w:eastAsia="id-ID"/>
+        </w:rPr>
+        <w:t>wall</w:t>
+      </w:r>
+      <w:proofErr w:type="spellEnd"/>
+      <w:r>
+        <w:rPr>
+          <w:i/>
+          <w:iCs/>
           <w:lang w:val="id-ID" w:eastAsia="id-ID"/>
         </w:rPr>
         <w:t xml:space="preserve"> </w:t>
@@ -1504,139 +2660,107 @@
         <w:rPr>
           <w:lang w:val="id-ID" w:eastAsia="id-ID"/>
         </w:rPr>
-        <w:t>p</w:t>
-      </w:r>
-      <w:r>
-        <w:rPr>
-          <w:lang w:val="id-ID" w:eastAsia="id-ID"/>
-        </w:rPr>
-        <w:t xml:space="preserve">embiak, </w:t>
-      </w:r>
-      <w:proofErr w:type="spellStart"/>
-      <w:r>
-        <w:rPr>
-          <w:i/>
-          <w:iCs/>
-          <w:lang w:val="id-ID" w:eastAsia="id-ID"/>
-        </w:rPr>
-        <w:t>d</w:t>
-      </w:r>
-      <w:r>
-        <w:rPr>
-          <w:i/>
-          <w:iCs/>
-          <w:lang w:val="id-ID" w:eastAsia="id-ID"/>
-        </w:rPr>
-        <w:t>ivertor</w:t>
-      </w:r>
-      <w:proofErr w:type="spellEnd"/>
-      <w:r>
-        <w:rPr>
-          <w:lang w:val="id-ID" w:eastAsia="id-ID"/>
-        </w:rPr>
-        <w:t xml:space="preserve">, </w:t>
-      </w:r>
-      <w:r>
-        <w:rPr>
-          <w:lang w:val="id-ID" w:eastAsia="id-ID"/>
-        </w:rPr>
-        <w:t>s</w:t>
-      </w:r>
-      <w:r>
-        <w:rPr>
-          <w:lang w:val="id-ID" w:eastAsia="id-ID"/>
-        </w:rPr>
-        <w:t xml:space="preserve">istem </w:t>
-      </w:r>
-      <w:r>
-        <w:rPr>
-          <w:lang w:val="id-ID" w:eastAsia="id-ID"/>
-        </w:rPr>
-        <w:t>m</w:t>
-      </w:r>
-      <w:r>
-        <w:rPr>
-          <w:lang w:val="id-ID" w:eastAsia="id-ID"/>
-        </w:rPr>
-        <w:t xml:space="preserve">agnet, </w:t>
-      </w:r>
-      <w:proofErr w:type="spellStart"/>
-      <w:r>
-        <w:rPr>
-          <w:i/>
-          <w:iCs/>
-          <w:lang w:val="id-ID" w:eastAsia="id-ID"/>
-        </w:rPr>
-        <w:t>c</w:t>
-      </w:r>
-      <w:r>
-        <w:rPr>
-          <w:i/>
-          <w:iCs/>
-          <w:lang w:val="id-ID" w:eastAsia="id-ID"/>
-        </w:rPr>
-        <w:t>ryostat</w:t>
-      </w:r>
-      <w:proofErr w:type="spellEnd"/>
-      <w:r>
-        <w:rPr>
-          <w:lang w:val="id-ID" w:eastAsia="id-ID"/>
-        </w:rPr>
-        <w:t xml:space="preserve">, </w:t>
-      </w:r>
-      <w:r>
-        <w:rPr>
-          <w:lang w:val="id-ID" w:eastAsia="id-ID"/>
-        </w:rPr>
-        <w:t>s</w:t>
-      </w:r>
-      <w:r>
-        <w:rPr>
-          <w:lang w:val="id-ID" w:eastAsia="id-ID"/>
-        </w:rPr>
-        <w:t xml:space="preserve">istem </w:t>
-      </w:r>
-      <w:r>
-        <w:rPr>
-          <w:lang w:val="id-ID" w:eastAsia="id-ID"/>
-        </w:rPr>
-        <w:t>p</w:t>
-      </w:r>
-      <w:r>
-        <w:rPr>
-          <w:lang w:val="id-ID" w:eastAsia="id-ID"/>
-        </w:rPr>
-        <w:t xml:space="preserve">endingin, dan </w:t>
-      </w:r>
-      <w:r>
-        <w:rPr>
-          <w:lang w:val="id-ID" w:eastAsia="id-ID"/>
-        </w:rPr>
-        <w:t>p</w:t>
-      </w:r>
-      <w:r>
-        <w:rPr>
-          <w:lang w:val="id-ID" w:eastAsia="id-ID"/>
-        </w:rPr>
-        <w:t xml:space="preserve">emanas tambahan. </w:t>
-      </w:r>
-      <w:r>
-        <w:rPr>
-          <w:lang w:val="id-ID" w:eastAsia="id-ID"/>
-        </w:rPr>
-        <w:t xml:space="preserve">Bejana </w:t>
-      </w:r>
-      <w:r>
-        <w:rPr>
-          <w:lang w:val="id-ID" w:eastAsia="id-ID"/>
-        </w:rPr>
-        <w:t>v</w:t>
-      </w:r>
-      <w:r>
-        <w:rPr>
-          <w:lang w:val="id-ID" w:eastAsia="id-ID"/>
-        </w:rPr>
-        <w:t xml:space="preserve">akum ITER memiliki peran penting dalam mengungkung plasma, melindungi sistem magnet, dan menopang sistem lainnya. Terdapat sembilan sektor bejana vakum yang masing – masing memiliki berat sekitar 500 ton </w:t>
+        <w:t xml:space="preserve">merupakan bagian modul </w:t>
+      </w:r>
+      <w:proofErr w:type="spellStart"/>
+      <w:r>
+        <w:rPr>
+          <w:lang w:val="id-ID" w:eastAsia="id-ID"/>
+        </w:rPr>
+        <w:t>blanket</w:t>
+      </w:r>
+      <w:proofErr w:type="spellEnd"/>
+      <w:r>
+        <w:rPr>
+          <w:lang w:val="id-ID" w:eastAsia="id-ID"/>
+        </w:rPr>
+        <w:t xml:space="preserve"> </w:t>
+      </w:r>
+      <w:r>
+        <w:rPr>
+          <w:lang w:val="id-ID" w:eastAsia="id-ID"/>
+        </w:rPr>
+        <w:t xml:space="preserve">yang akan menjadi perisai termal dan neutron pertama pada sistem </w:t>
+      </w:r>
+      <w:proofErr w:type="spellStart"/>
+      <w:r>
+        <w:rPr>
+          <w:lang w:val="id-ID" w:eastAsia="id-ID"/>
+        </w:rPr>
+        <w:t>blanket</w:t>
+      </w:r>
+      <w:proofErr w:type="spellEnd"/>
+      <w:r>
+        <w:rPr>
+          <w:lang w:val="id-ID" w:eastAsia="id-ID"/>
+        </w:rPr>
+        <w:t xml:space="preserve">. Pada ITER, </w:t>
+      </w:r>
+      <w:proofErr w:type="spellStart"/>
+      <w:r>
+        <w:rPr>
+          <w:i/>
+          <w:iCs/>
+          <w:lang w:val="id-ID" w:eastAsia="id-ID"/>
+        </w:rPr>
+        <w:t>first</w:t>
+      </w:r>
+      <w:proofErr w:type="spellEnd"/>
+      <w:r>
+        <w:rPr>
+          <w:i/>
+          <w:iCs/>
+          <w:lang w:val="id-ID" w:eastAsia="id-ID"/>
+        </w:rPr>
+        <w:t xml:space="preserve"> </w:t>
+      </w:r>
+      <w:proofErr w:type="spellStart"/>
+      <w:r>
+        <w:rPr>
+          <w:i/>
+          <w:iCs/>
+          <w:lang w:val="id-ID" w:eastAsia="id-ID"/>
+        </w:rPr>
+        <w:t>wall</w:t>
+      </w:r>
+      <w:proofErr w:type="spellEnd"/>
+      <w:r>
+        <w:rPr>
+          <w:lang w:val="id-ID" w:eastAsia="id-ID"/>
+        </w:rPr>
+        <w:t xml:space="preserve"> terdiri dari material penghadap plasma, </w:t>
+      </w:r>
+      <w:r>
+        <w:rPr>
+          <w:lang w:val="id-ID" w:eastAsia="id-ID"/>
+        </w:rPr>
+        <w:t xml:space="preserve">pembuang kalor, dan struktur yang masing – masing tersusun dari material berilium, CuAl25 atau </w:t>
+      </w:r>
+      <w:proofErr w:type="spellStart"/>
+      <w:r>
+        <w:rPr>
+          <w:lang w:val="id-ID" w:eastAsia="id-ID"/>
+        </w:rPr>
+        <w:t>CuCrZr</w:t>
+      </w:r>
+      <w:proofErr w:type="spellEnd"/>
+      <w:r>
+        <w:rPr>
+          <w:lang w:val="id-ID" w:eastAsia="id-ID"/>
+        </w:rPr>
+        <w:t>, dan SS 316LN.</w:t>
+      </w:r>
+      <w:r>
+        <w:rPr>
+          <w:lang w:val="id-ID" w:eastAsia="id-ID"/>
+        </w:rPr>
+        <w:t xml:space="preserve"> Penggunaan berilium sebagai material penghadap plasma dikarenakan berilium memiliki </w:t>
+      </w:r>
+      <w:r>
+        <w:rPr>
+          <w:lang w:val="id-ID" w:eastAsia="id-ID"/>
+        </w:rPr>
+        <w:t xml:space="preserve">ketahanan tinggi terhadap medan magnet yang intens dan berfluktuasi, kontaminasi plasma yang rendah, dan penahanan bahan bakar fusi yang rendah </w:t>
       </w:r>
       <w:r>
         <w:rPr>
@@ -1648,7 +2772,7 @@
         <w:rPr>
           <w:lang w:val="id-ID" w:eastAsia="id-ID"/>
         </w:rPr>
-        <w:instrText>ADDIN CSL_CITATION {"citationItems":[{"id":"ITEM-1","itemData":{"DOI":"10.1051/epn/2016504","ISSN":"14321092","abstract":"Established by the signature of the ITER Agreement in November 2006 and currently under construction at St Paul-lez-Durance in southern France, the ITER project [1,2] involves the European Union (including Switzerland), China, India, Japan, the Russian Federation, South Korea and the United States. ITER ('the way' in Latin) is a critical step in the development of fusion energy. Its role is to provide an integrated demonstration of the physics and technology required for a fusion power plant based on magnetic confinement.","author":[{"dropping-particle":"","family":"Campbell","given":"D. J.","non-dropping-particle":"","parse-names":false,"suffix":""}],"container-title":"Europhysics News","id":"ITEM-1","issue":"5-6","issued":{"date-parts":[["2016"]]},"page":"28-31","title":"The first fusion reactor: ITER","type":"article-journal","volume":"47"},"uris":["http://www.mendeley.com/documents/?uuid=12858dec-d0f8-40bf-99df-c3a60ca094ed"]}],"mendeley":{"formattedCitation":"[2]","plainTextFormattedCitation":"[2]","previouslyFormattedCitation":"[2]"},"properties":{"noteIndex":0},"schema":"https://github.com/citation-style-language/schema/raw/master/csl-citation.json"}</w:instrText>
+        <w:instrText>ADDIN CSL_CITATION {"citationItems":[{"id":"ITEM-1","itemData":{"URL":"https://www.sciencemag.org/news/2012/08/how-line-thermonuclear-reactor","author":[{"dropping-particle":"","family":"Heirbaut","given":"Jim","non-dropping-particle":"","parse-names":false,"suffix":""}],"container-title":"American Association for the Advancement of Science","id":"ITEM-1","issued":{"date-parts":[["2012"]]},"title":"How to Line a Thermonuclear Reactor","type":"webpage"},"uris":["http://www.mendeley.com/documents/?uuid=58915040-005b-46fd-9b98-778b01934be8"]}],"mendeley":{"formattedCitation":"[4]","plainTextFormattedCitation":"[4]","previouslyFormattedCitation":"[4]"},"properties":{"noteIndex":0},"schema":"https://github.com/citation-style-language/schema/raw/master/csl-citation.json"}</w:instrText>
       </w:r>
       <w:r>
         <w:rPr>
@@ -1661,7 +2785,7 @@
           <w:noProof/>
           <w:lang w:val="id-ID" w:eastAsia="id-ID"/>
         </w:rPr>
-        <w:t>[2]</w:t>
+        <w:t>[4]</w:t>
       </w:r>
       <w:r>
         <w:rPr>
@@ -1673,7 +2797,108 @@
         <w:rPr>
           <w:lang w:val="id-ID" w:eastAsia="id-ID"/>
         </w:rPr>
-        <w:t xml:space="preserve"> dengan berat total bejana vakum sebesar 8.448 ton </w:t>
+        <w:t xml:space="preserve">. </w:t>
+      </w:r>
+    </w:p>
+    <w:p>
+      <w:pPr>
+        <w:rPr>
+          <w:lang w:val="id-ID" w:eastAsia="id-ID"/>
+        </w:rPr>
+      </w:pPr>
+      <w:r>
+        <w:rPr>
+          <w:lang w:val="id-ID" w:eastAsia="id-ID"/>
+        </w:rPr>
+        <w:tab/>
+      </w:r>
+      <w:r>
+        <w:rPr>
+          <w:lang w:val="id-ID" w:eastAsia="id-ID"/>
+        </w:rPr>
+        <w:t xml:space="preserve">Desain modul </w:t>
+      </w:r>
+      <w:proofErr w:type="spellStart"/>
+      <w:r>
+        <w:rPr>
+          <w:lang w:val="id-ID" w:eastAsia="id-ID"/>
+        </w:rPr>
+        <w:t>blanket</w:t>
+      </w:r>
+      <w:proofErr w:type="spellEnd"/>
+      <w:r>
+        <w:rPr>
+          <w:lang w:val="id-ID" w:eastAsia="id-ID"/>
+        </w:rPr>
+        <w:t xml:space="preserve"> yang terdapat pada dokumen </w:t>
+      </w:r>
+      <w:r>
+        <w:rPr>
+          <w:i/>
+          <w:iCs/>
+          <w:lang w:val="id-ID" w:eastAsia="id-ID"/>
+        </w:rPr>
+        <w:t xml:space="preserve">ITER EDA </w:t>
+      </w:r>
+      <w:proofErr w:type="spellStart"/>
+      <w:r>
+        <w:rPr>
+          <w:i/>
+          <w:iCs/>
+          <w:lang w:val="id-ID" w:eastAsia="id-ID"/>
+        </w:rPr>
+        <w:t>Documentation</w:t>
+      </w:r>
+      <w:proofErr w:type="spellEnd"/>
+      <w:r>
+        <w:rPr>
+          <w:i/>
+          <w:iCs/>
+          <w:lang w:val="id-ID" w:eastAsia="id-ID"/>
+        </w:rPr>
+        <w:t xml:space="preserve"> </w:t>
+      </w:r>
+      <w:proofErr w:type="spellStart"/>
+      <w:r>
+        <w:rPr>
+          <w:i/>
+          <w:iCs/>
+          <w:lang w:val="id-ID" w:eastAsia="id-ID"/>
+        </w:rPr>
+        <w:t>Series</w:t>
+      </w:r>
+      <w:proofErr w:type="spellEnd"/>
+      <w:r>
+        <w:rPr>
+          <w:i/>
+          <w:iCs/>
+          <w:lang w:val="id-ID" w:eastAsia="id-ID"/>
+        </w:rPr>
+        <w:t xml:space="preserve"> No.24</w:t>
+      </w:r>
+      <w:r>
+        <w:rPr>
+          <w:lang w:val="id-ID" w:eastAsia="id-ID"/>
+        </w:rPr>
+        <w:t xml:space="preserve"> memiliki tujuan untuk</w:t>
+      </w:r>
+      <w:r>
+        <w:rPr>
+          <w:lang w:val="id-ID" w:eastAsia="id-ID"/>
+        </w:rPr>
+        <w:t xml:space="preserve"> mengecilkan</w:t>
+      </w:r>
+      <w:r>
+        <w:rPr>
+          <w:lang w:val="id-ID" w:eastAsia="id-ID"/>
+        </w:rPr>
+        <w:t xml:space="preserve">, (a) </w:t>
+      </w:r>
+      <w:r>
+        <w:rPr>
+          <w:lang w:val="id-ID" w:eastAsia="id-ID"/>
+        </w:rPr>
+        <w:t xml:space="preserve">biaya modul, (b) limbah radioaktif, dan (c) beban elektromagnetik akibat disrupsi </w:t>
       </w:r>
       <w:r>
         <w:rPr>
@@ -1685,7 +2910,7 @@
         <w:rPr>
           <w:lang w:val="id-ID" w:eastAsia="id-ID"/>
         </w:rPr>
-        <w:instrText>ADDIN CSL_CITATION {"citationItems":[{"id":"ITEM-1","itemData":{"author":[{"dropping-particle":"","family":"The International Atomic Energy Agency (IAEA)","given":"","non-dropping-particle":"","parse-names":false,"suffix":""}],"id":"ITEM-1","issued":{"date-parts":[["2002"]]},"title":"ITER EDA DOCUMENTATION SERIES No. 24","type":"book"},"uris":["http://www.mendeley.com/documents/?uuid=247c6ab3-ef35-40a3-8e88-14fee2b69cee"]}],"mendeley":{"formattedCitation":"[3]","plainTextFormattedCitation":"[3]","previouslyFormattedCitation":"[3]"},"properties":{"noteIndex":0},"schema":"https://github.com/citation-style-language/schema/raw/master/csl-citation.json"}</w:instrText>
+        <w:instrText>ADDIN CSL_CITATION {"citationItems":[{"id":"ITEM-1","itemData":{"author":[{"dropping-particle":"","family":"The International Atomic Energy Agency (IAEA)","given":"","non-dropping-particle":"","parse-names":false,"suffix":""}],"id":"ITEM-1","issued":{"date-parts":[["2002"]]},"title":"ITER EDA DOCUMENTATION SERIES No. 24","type":"book"},"uris":["http://www.mendeley.com/documents/?uuid=664168a6-eddf-46ba-880b-14a3acff4e11"]}],"mendeley":{"formattedCitation":"[3]","plainTextFormattedCitation":"[3]"},"properties":{"noteIndex":0},"schema":"https://github.com/citation-style-language/schema/raw/master/csl-citation.json"}</w:instrText>
       </w:r>
       <w:r>
         <w:rPr>
@@ -1710,57 +2935,140 @@
         <w:rPr>
           <w:lang w:val="id-ID" w:eastAsia="id-ID"/>
         </w:rPr>
-        <w:t xml:space="preserve">. Material penyusun bejana vakum sebagian besar merupakan SS 316LN yang digunakan untuk membuat bejana utama dan struktur – struktur </w:t>
-      </w:r>
-      <w:r>
-        <w:rPr>
-          <w:lang w:val="id-ID" w:eastAsia="id-ID"/>
-        </w:rPr>
-        <w:t>port</w:t>
-      </w:r>
-      <w:r>
-        <w:rPr>
-          <w:lang w:val="id-ID" w:eastAsia="id-ID"/>
-        </w:rPr>
-        <w:t>a</w:t>
-      </w:r>
-      <w:r>
-        <w:rPr>
-          <w:lang w:val="id-ID" w:eastAsia="id-ID"/>
-        </w:rPr>
-        <w:t xml:space="preserve">. Bagian bejana tekan lainnya berupa perisai primer, perisai masukan feromagnetik, dan penyambung saluran , secara berurutan, menggunakan material SS 30467, SS 430, dan SS 304 </w:t>
-      </w:r>
-      <w:r>
-        <w:rPr>
-          <w:lang w:val="id-ID" w:eastAsia="id-ID"/>
-        </w:rPr>
-        <w:fldChar w:fldCharType="begin" w:fldLock="1"/>
-      </w:r>
-      <w:r>
-        <w:rPr>
-          <w:lang w:val="id-ID" w:eastAsia="id-ID"/>
-        </w:rPr>
-        <w:instrText>ADDIN CSL_CITATION {"citationItems":[{"id":"ITEM-1","itemData":{"author":[{"dropping-particle":"","family":"The International Atomic Energy Agency (IAEA)","given":"","non-dropping-particle":"","parse-names":false,"suffix":""}],"id":"ITEM-1","issued":{"date-parts":[["2002"]]},"title":"ITER EDA DOCUMENTATION SERIES No. 24","type":"book"},"uris":["http://www.mendeley.com/documents/?uuid=247c6ab3-ef35-40a3-8e88-14fee2b69cee"]}],"mendeley":{"formattedCitation":"[3]","plainTextFormattedCitation":"[3]","previouslyFormattedCitation":"[3]"},"properties":{"noteIndex":0},"schema":"https://github.com/citation-style-language/schema/raw/master/csl-citation.json"}</w:instrText>
-      </w:r>
-      <w:r>
-        <w:rPr>
-          <w:lang w:val="id-ID" w:eastAsia="id-ID"/>
-        </w:rPr>
-        <w:fldChar w:fldCharType="separate"/>
-      </w:r>
-      <w:r>
-        <w:rPr>
-          <w:noProof/>
-          <w:lang w:val="id-ID" w:eastAsia="id-ID"/>
-        </w:rPr>
-        <w:t>[3]</w:t>
-      </w:r>
-      <w:r>
-        <w:rPr>
-          <w:lang w:val="id-ID" w:eastAsia="id-ID"/>
-        </w:rPr>
-        <w:fldChar w:fldCharType="end"/>
-      </w:r>
+        <w:t xml:space="preserve">. </w:t>
+      </w:r>
+      <w:r>
+        <w:rPr>
+          <w:lang w:val="id-ID" w:eastAsia="id-ID"/>
+        </w:rPr>
+        <w:t xml:space="preserve">Eksperimen untuk </w:t>
+      </w:r>
+      <w:proofErr w:type="spellStart"/>
+      <w:r>
+        <w:rPr>
+          <w:lang w:val="id-ID" w:eastAsia="id-ID"/>
+        </w:rPr>
+        <w:t>blanket</w:t>
+      </w:r>
+      <w:proofErr w:type="spellEnd"/>
+      <w:r>
+        <w:rPr>
+          <w:lang w:val="id-ID" w:eastAsia="id-ID"/>
+        </w:rPr>
+        <w:t xml:space="preserve"> pembiak tritium </w:t>
+      </w:r>
+      <w:r>
+        <w:rPr>
+          <w:lang w:val="id-ID" w:eastAsia="id-ID"/>
+        </w:rPr>
+        <w:t xml:space="preserve">ITER </w:t>
+      </w:r>
+      <w:r>
+        <w:rPr>
+          <w:lang w:val="id-ID" w:eastAsia="id-ID"/>
+        </w:rPr>
+        <w:t xml:space="preserve">akan dilakukan setelah tujuan dari </w:t>
+      </w:r>
+      <w:r>
+        <w:rPr>
+          <w:lang w:val="id-ID" w:eastAsia="id-ID"/>
+        </w:rPr>
+        <w:t>desain</w:t>
+      </w:r>
+      <w:r>
+        <w:rPr>
+          <w:lang w:val="id-ID" w:eastAsia="id-ID"/>
+        </w:rPr>
+        <w:t xml:space="preserve"> modul </w:t>
+      </w:r>
+      <w:proofErr w:type="spellStart"/>
+      <w:r>
+        <w:rPr>
+          <w:lang w:val="id-ID" w:eastAsia="id-ID"/>
+        </w:rPr>
+        <w:t>blanket</w:t>
+      </w:r>
+      <w:proofErr w:type="spellEnd"/>
+      <w:r>
+        <w:rPr>
+          <w:lang w:val="id-ID" w:eastAsia="id-ID"/>
+        </w:rPr>
+        <w:t xml:space="preserve"> </w:t>
+      </w:r>
+      <w:r>
+        <w:rPr>
+          <w:lang w:val="id-ID" w:eastAsia="id-ID"/>
+        </w:rPr>
+        <w:t>ITER terpenuhi.</w:t>
+      </w:r>
+      <w:r>
+        <w:rPr>
+          <w:lang w:val="id-ID" w:eastAsia="id-ID"/>
+        </w:rPr>
+        <w:t xml:space="preserve"> Saat ini sudah dilakukan </w:t>
+      </w:r>
+      <w:r>
+        <w:rPr>
+          <w:lang w:val="id-ID" w:eastAsia="id-ID"/>
+        </w:rPr>
+        <w:t xml:space="preserve">beberapa </w:t>
+      </w:r>
+      <w:r>
+        <w:rPr>
+          <w:lang w:val="id-ID" w:eastAsia="id-ID"/>
+        </w:rPr>
+        <w:t xml:space="preserve">penelitian untuk menghasilkan modul </w:t>
+      </w:r>
+      <w:proofErr w:type="spellStart"/>
+      <w:r>
+        <w:rPr>
+          <w:lang w:val="id-ID" w:eastAsia="id-ID"/>
+        </w:rPr>
+        <w:t>blanket</w:t>
+      </w:r>
+      <w:proofErr w:type="spellEnd"/>
+      <w:r>
+        <w:rPr>
+          <w:lang w:val="id-ID" w:eastAsia="id-ID"/>
+        </w:rPr>
+        <w:t xml:space="preserve"> yang mampu memproduksi tritium secara berkelanjutan untuk bahan bakar reaktor fusi nuklir. Bagian modul </w:t>
+      </w:r>
+      <w:proofErr w:type="spellStart"/>
+      <w:r>
+        <w:rPr>
+          <w:lang w:val="id-ID" w:eastAsia="id-ID"/>
+        </w:rPr>
+        <w:t>blanket</w:t>
+      </w:r>
+      <w:proofErr w:type="spellEnd"/>
+      <w:r>
+        <w:rPr>
+          <w:lang w:val="id-ID" w:eastAsia="id-ID"/>
+        </w:rPr>
+        <w:t xml:space="preserve"> yang dapat divariasikan untuk mencapai produksi tritium yang berkelanjutan adalah moderator, pengganda neutron, fluida </w:t>
+      </w:r>
+      <w:proofErr w:type="spellStart"/>
+      <w:r>
+        <w:rPr>
+          <w:lang w:val="id-ID" w:eastAsia="id-ID"/>
+        </w:rPr>
+        <w:t>blanket</w:t>
+      </w:r>
+      <w:proofErr w:type="spellEnd"/>
+      <w:r>
+        <w:rPr>
+          <w:lang w:val="id-ID" w:eastAsia="id-ID"/>
+        </w:rPr>
+        <w:t xml:space="preserve">, dan/atau  </w:t>
+      </w:r>
+      <w:proofErr w:type="spellStart"/>
+      <w:r>
+        <w:rPr>
+          <w:lang w:val="id-ID" w:eastAsia="id-ID"/>
+        </w:rPr>
+        <w:t>relfektor</w:t>
+      </w:r>
+      <w:proofErr w:type="spellEnd"/>
       <w:r>
         <w:rPr>
           <w:lang w:val="id-ID" w:eastAsia="id-ID"/>
@@ -1770,280 +3078,109 @@
     </w:p>
     <w:p>
       <w:pPr>
-        <w:ind w:firstLine="720"/>
-        <w:rPr>
-          <w:lang w:val="id-ID"/>
-        </w:rPr>
-      </w:pPr>
-      <w:proofErr w:type="spellStart"/>
-      <w:r>
-        <w:rPr>
-          <w:i/>
-          <w:iCs/>
-          <w:lang w:val="id-ID"/>
-        </w:rPr>
-        <w:t>Divertor</w:t>
-      </w:r>
-      <w:proofErr w:type="spellEnd"/>
-      <w:r>
-        <w:rPr>
-          <w:i/>
-          <w:iCs/>
-          <w:lang w:val="id-ID"/>
+        <w:rPr>
+          <w:lang w:val="id-ID" w:eastAsia="id-ID"/>
+        </w:rPr>
+      </w:pPr>
+      <w:r>
+        <w:rPr>
+          <w:lang w:val="id-ID" w:eastAsia="id-ID"/>
+        </w:rPr>
+        <w:tab/>
+      </w:r>
+      <w:r>
+        <w:rPr>
+          <w:lang w:val="id-ID" w:eastAsia="id-ID"/>
+        </w:rPr>
+        <w:t xml:space="preserve">Salah satu parameter penting yang mendeskripsikan performa pembiakan tritium pada suatu sistem </w:t>
+      </w:r>
+      <w:proofErr w:type="spellStart"/>
+      <w:r>
+        <w:rPr>
+          <w:lang w:val="id-ID" w:eastAsia="id-ID"/>
+        </w:rPr>
+        <w:t>blanket</w:t>
+      </w:r>
+      <w:proofErr w:type="spellEnd"/>
+      <w:r>
+        <w:rPr>
+          <w:lang w:val="id-ID" w:eastAsia="id-ID"/>
+        </w:rPr>
+        <w:t xml:space="preserve"> adalah </w:t>
+      </w:r>
+      <w:r>
+        <w:rPr>
+          <w:i/>
+          <w:iCs/>
+          <w:lang w:val="id-ID" w:eastAsia="id-ID"/>
+        </w:rPr>
+        <w:t xml:space="preserve">tritium </w:t>
+      </w:r>
+      <w:proofErr w:type="spellStart"/>
+      <w:r>
+        <w:rPr>
+          <w:i/>
+          <w:iCs/>
+          <w:lang w:val="id-ID" w:eastAsia="id-ID"/>
+        </w:rPr>
+        <w:t>breeding</w:t>
+      </w:r>
+      <w:proofErr w:type="spellEnd"/>
+      <w:r>
+        <w:rPr>
+          <w:i/>
+          <w:iCs/>
+          <w:lang w:val="id-ID" w:eastAsia="id-ID"/>
         </w:rPr>
         <w:t xml:space="preserve"> </w:t>
       </w:r>
-      <w:r>
-        <w:rPr>
-          <w:lang w:val="id-ID"/>
-        </w:rPr>
-        <w:t xml:space="preserve">adalah komponen dalam sebuah tokamak atau sebuah </w:t>
-      </w:r>
-      <w:proofErr w:type="spellStart"/>
-      <w:r>
-        <w:rPr>
-          <w:lang w:val="id-ID"/>
-        </w:rPr>
-        <w:t>stellarator</w:t>
-      </w:r>
-      <w:proofErr w:type="spellEnd"/>
-      <w:r>
-        <w:rPr>
-          <w:lang w:val="id-ID"/>
-        </w:rPr>
-        <w:t xml:space="preserve"> yang berfungsi untuk membuang </w:t>
-      </w:r>
-      <w:r>
-        <w:rPr>
-          <w:lang w:val="id-ID"/>
-        </w:rPr>
-        <w:t>material limbah</w:t>
-      </w:r>
-      <w:r>
-        <w:rPr>
-          <w:lang w:val="id-ID"/>
-        </w:rPr>
-        <w:t xml:space="preserve"> selama waktu operasi. </w:t>
-      </w:r>
-      <w:r>
-        <w:rPr>
-          <w:lang w:val="id-ID"/>
-        </w:rPr>
-        <w:t xml:space="preserve">Material yang dibuang melalui </w:t>
-      </w:r>
-      <w:proofErr w:type="spellStart"/>
-      <w:r>
-        <w:rPr>
-          <w:lang w:val="id-ID"/>
-        </w:rPr>
-        <w:t>divertor</w:t>
-      </w:r>
-      <w:proofErr w:type="spellEnd"/>
-      <w:r>
-        <w:rPr>
-          <w:lang w:val="id-ID"/>
-        </w:rPr>
-        <w:t xml:space="preserve"> dapat berupa sisa pembakaran plasma berupa He, material yang terdegradasi akibat berinteraksi dengan plasma, dan </w:t>
-      </w:r>
-      <w:proofErr w:type="spellStart"/>
-      <w:r>
-        <w:rPr>
-          <w:lang w:val="id-ID"/>
-        </w:rPr>
-        <w:t>impuritas</w:t>
-      </w:r>
-      <w:proofErr w:type="spellEnd"/>
-      <w:r>
-        <w:rPr>
-          <w:lang w:val="id-ID"/>
-        </w:rPr>
-        <w:t xml:space="preserve"> yang terkandung dalam plasma. Konfigurasi </w:t>
-      </w:r>
-      <w:proofErr w:type="spellStart"/>
-      <w:r>
-        <w:rPr>
-          <w:lang w:val="id-ID"/>
-        </w:rPr>
-        <w:t>divertor</w:t>
-      </w:r>
-      <w:proofErr w:type="spellEnd"/>
-      <w:r>
-        <w:rPr>
-          <w:lang w:val="id-ID"/>
-        </w:rPr>
-        <w:t xml:space="preserve"> ITER berjenis </w:t>
-      </w:r>
-      <w:proofErr w:type="spellStart"/>
-      <w:r>
-        <w:rPr>
-          <w:i/>
-          <w:iCs/>
-          <w:lang w:val="id-ID"/>
-        </w:rPr>
-        <w:t>single</w:t>
-      </w:r>
-      <w:proofErr w:type="spellEnd"/>
-      <w:r>
-        <w:rPr>
-          <w:i/>
-          <w:iCs/>
-          <w:lang w:val="id-ID"/>
+      <w:proofErr w:type="spellStart"/>
+      <w:r>
+        <w:rPr>
+          <w:i/>
+          <w:iCs/>
+          <w:lang w:val="id-ID" w:eastAsia="id-ID"/>
+        </w:rPr>
+        <w:t>ratio</w:t>
+      </w:r>
+      <w:proofErr w:type="spellEnd"/>
+      <w:r>
+        <w:rPr>
+          <w:i/>
+          <w:iCs/>
+          <w:lang w:val="id-ID" w:eastAsia="id-ID"/>
         </w:rPr>
         <w:t xml:space="preserve"> </w:t>
       </w:r>
-      <w:proofErr w:type="spellStart"/>
-      <w:r>
-        <w:rPr>
-          <w:i/>
-          <w:iCs/>
-          <w:lang w:val="id-ID"/>
-        </w:rPr>
-        <w:t>null</w:t>
-      </w:r>
-      <w:proofErr w:type="spellEnd"/>
-      <w:r>
-        <w:rPr>
-          <w:lang w:val="id-ID"/>
-        </w:rPr>
-        <w:t xml:space="preserve"> yang terdiri dari kaset – kaset modular dengan komponen yang mampu menahan fluks neutron serta kalor yang tinggi. Terdapat 54 buah kaset </w:t>
-      </w:r>
-      <w:r>
-        <w:rPr>
-          <w:lang w:val="id-ID"/>
-        </w:rPr>
-        <w:t xml:space="preserve">pada ITER yang dipasang pada bagian bawah bejana vakum. Material penyusun </w:t>
-      </w:r>
-      <w:proofErr w:type="spellStart"/>
-      <w:r>
-        <w:rPr>
-          <w:lang w:val="id-ID"/>
-        </w:rPr>
-        <w:t>divertor</w:t>
-      </w:r>
-      <w:proofErr w:type="spellEnd"/>
-      <w:r>
-        <w:rPr>
-          <w:lang w:val="id-ID"/>
-        </w:rPr>
-        <w:t xml:space="preserve"> ITER terdiri dari </w:t>
-      </w:r>
-      <w:proofErr w:type="spellStart"/>
-      <w:r>
-        <w:rPr>
-          <w:lang w:val="id-ID"/>
-        </w:rPr>
-        <w:t>alloy</w:t>
-      </w:r>
-      <w:proofErr w:type="spellEnd"/>
-      <w:r>
-        <w:rPr>
-          <w:lang w:val="id-ID"/>
-        </w:rPr>
-        <w:t xml:space="preserve"> tungsten dan karbon sebagai </w:t>
-      </w:r>
-      <w:r>
-        <w:rPr>
-          <w:i/>
-          <w:iCs/>
-          <w:lang w:val="id-ID"/>
-        </w:rPr>
-        <w:t xml:space="preserve">Plasma </w:t>
-      </w:r>
-      <w:proofErr w:type="spellStart"/>
-      <w:r>
-        <w:rPr>
-          <w:i/>
-          <w:iCs/>
-          <w:lang w:val="id-ID"/>
-        </w:rPr>
-        <w:t>Facing</w:t>
-      </w:r>
-      <w:proofErr w:type="spellEnd"/>
-      <w:r>
-        <w:rPr>
-          <w:i/>
-          <w:iCs/>
-          <w:lang w:val="id-ID"/>
-        </w:rPr>
-        <w:t xml:space="preserve"> </w:t>
-      </w:r>
-      <w:proofErr w:type="spellStart"/>
-      <w:r>
-        <w:rPr>
-          <w:i/>
-          <w:iCs/>
-          <w:lang w:val="id-ID"/>
-        </w:rPr>
-        <w:t>Component</w:t>
-      </w:r>
-      <w:proofErr w:type="spellEnd"/>
-      <w:r>
-        <w:rPr>
-          <w:lang w:val="id-ID"/>
-        </w:rPr>
-        <w:t xml:space="preserve">, </w:t>
-      </w:r>
-      <w:proofErr w:type="spellStart"/>
-      <w:r>
-        <w:rPr>
-          <w:lang w:val="id-ID"/>
-        </w:rPr>
-        <w:t>alloy</w:t>
-      </w:r>
-      <w:proofErr w:type="spellEnd"/>
-      <w:r>
-        <w:rPr>
-          <w:lang w:val="id-ID"/>
-        </w:rPr>
-        <w:t xml:space="preserve"> tembaga untuk penyerap kalor, dan SS 316 LN untuk struktur</w:t>
-      </w:r>
-      <w:r>
-        <w:rPr>
-          <w:lang w:val="id-ID"/>
-        </w:rPr>
-        <w:t xml:space="preserve"> </w:t>
-      </w:r>
-      <w:r>
-        <w:rPr>
-          <w:lang w:val="id-ID"/>
-        </w:rPr>
-        <w:fldChar w:fldCharType="begin" w:fldLock="1"/>
-      </w:r>
-      <w:r>
-        <w:rPr>
-          <w:lang w:val="id-ID"/>
-        </w:rPr>
-        <w:instrText>ADDIN CSL_CITATION {"citationItems":[{"id":"ITEM-1","itemData":{"author":[{"dropping-particle":"","family":"The International Atomic Energy Agency (IAEA)","given":"","non-dropping-particle":"","parse-names":false,"suffix":""}],"id":"ITEM-1","issued":{"date-parts":[["2002"]]},"title":"ITER EDA DOCUMENTATION SERIES No. 24","type":"book"},"uris":["http://www.mendeley.com/documents/?uuid=247c6ab3-ef35-40a3-8e88-14fee2b69cee"]}],"mendeley":{"formattedCitation":"[3]","plainTextFormattedCitation":"[3]","previouslyFormattedCitation":"[3]"},"properties":{"noteIndex":0},"schema":"https://github.com/citation-style-language/schema/raw/master/csl-citation.json"}</w:instrText>
-      </w:r>
-      <w:r>
-        <w:rPr>
-          <w:lang w:val="id-ID"/>
-        </w:rPr>
-        <w:fldChar w:fldCharType="separate"/>
-      </w:r>
-      <w:r>
-        <w:rPr>
-          <w:noProof/>
-          <w:lang w:val="id-ID"/>
-        </w:rPr>
-        <w:t>[3]</w:t>
-      </w:r>
-      <w:r>
-        <w:rPr>
-          <w:lang w:val="id-ID"/>
-        </w:rPr>
-        <w:fldChar w:fldCharType="end"/>
-      </w:r>
-      <w:r>
-        <w:rPr>
-          <w:lang w:val="id-ID"/>
-        </w:rPr>
-        <w:t xml:space="preserve">. </w:t>
-      </w:r>
-    </w:p>
-    <w:p>
-      <w:pPr>
-        <w:ind w:firstLine="720"/>
+      <w:r>
+        <w:rPr>
+          <w:lang w:val="id-ID" w:eastAsia="id-ID"/>
+        </w:rPr>
+        <w:t>(TBR). Untuk mewujudkan reaktor fusi nuklir yang mampu beroperasi secara berkelanjutan, dibutuhkan nilai parameter TBR lebih dari satu.</w:t>
+      </w:r>
+    </w:p>
+    <w:p>
+      <w:pPr>
+        <w:rPr>
+          <w:lang w:val="id-ID" w:eastAsia="id-ID"/>
+        </w:rPr>
+      </w:pPr>
+      <w:r>
+        <w:rPr>
+          <w:lang w:val="id-ID" w:eastAsia="id-ID"/>
+        </w:rPr>
+        <w:tab/>
+      </w:r>
+    </w:p>
+    <w:p>
+      <w:pPr>
+        <w:rPr>
+          <w:lang w:val="id-ID" w:eastAsia="id-ID"/>
+        </w:rPr>
+      </w:pPr>
+    </w:p>
+    <w:p>
+      <w:pPr>
         <w:rPr>
           <w:b/>
           <w:bCs/>
@@ -2052,313 +3189,80 @@
       </w:pPr>
       <w:r>
         <w:rPr>
-          <w:lang w:val="id-ID" w:eastAsia="id-ID"/>
-        </w:rPr>
-        <w:t xml:space="preserve">Sistem Magnet ITER terdiri dari 18 kumparan </w:t>
-      </w:r>
-      <w:r>
-        <w:rPr>
-          <w:lang w:val="id-ID" w:eastAsia="id-ID"/>
-        </w:rPr>
-        <w:t xml:space="preserve">superkonduktor </w:t>
-      </w:r>
-      <w:r>
-        <w:rPr>
-          <w:lang w:val="id-ID" w:eastAsia="id-ID"/>
-        </w:rPr>
-        <w:t xml:space="preserve">medan </w:t>
-      </w:r>
-      <w:proofErr w:type="spellStart"/>
-      <w:r>
-        <w:rPr>
-          <w:lang w:val="id-ID" w:eastAsia="id-ID"/>
-        </w:rPr>
-        <w:t>toroid</w:t>
-      </w:r>
-      <w:proofErr w:type="spellEnd"/>
-      <w:r>
-        <w:rPr>
-          <w:lang w:val="id-ID" w:eastAsia="id-ID"/>
-        </w:rPr>
-        <w:t xml:space="preserve"> (TF)</w:t>
-      </w:r>
-      <w:r>
-        <w:rPr>
-          <w:lang w:val="id-ID" w:eastAsia="id-ID"/>
-        </w:rPr>
-        <w:t xml:space="preserve">, </w:t>
-      </w:r>
-      <w:r>
-        <w:rPr>
-          <w:lang w:val="id-ID" w:eastAsia="id-ID"/>
-        </w:rPr>
-        <w:t xml:space="preserve">sebuah kumparan </w:t>
-      </w:r>
-      <w:r>
-        <w:rPr>
-          <w:lang w:val="id-ID" w:eastAsia="id-ID"/>
-        </w:rPr>
-        <w:t xml:space="preserve">superkonduktor </w:t>
-      </w:r>
-      <w:r>
-        <w:rPr>
-          <w:lang w:val="id-ID" w:eastAsia="id-ID"/>
-        </w:rPr>
-        <w:t xml:space="preserve">solenoid </w:t>
-      </w:r>
-      <w:r>
-        <w:rPr>
-          <w:lang w:val="id-ID" w:eastAsia="id-ID"/>
-        </w:rPr>
-        <w:t xml:space="preserve">(CS), enam kumparan superkonduktor medan </w:t>
-      </w:r>
-      <w:proofErr w:type="spellStart"/>
-      <w:r>
-        <w:rPr>
-          <w:lang w:val="id-ID" w:eastAsia="id-ID"/>
-        </w:rPr>
-        <w:t>poloidal</w:t>
-      </w:r>
-      <w:proofErr w:type="spellEnd"/>
-      <w:r>
-        <w:rPr>
-          <w:lang w:val="id-ID" w:eastAsia="id-ID"/>
-        </w:rPr>
-        <w:t xml:space="preserve"> (PF), dan 18 kumparan superkonduktor koreksi (</w:t>
-      </w:r>
-      <w:proofErr w:type="spellStart"/>
-      <w:r>
-        <w:rPr>
-          <w:lang w:val="id-ID" w:eastAsia="id-ID"/>
-        </w:rPr>
-        <w:t>CCs</w:t>
-      </w:r>
-      <w:proofErr w:type="spellEnd"/>
-      <w:r>
-        <w:rPr>
-          <w:lang w:val="id-ID" w:eastAsia="id-ID"/>
-        </w:rPr>
-        <w:t xml:space="preserve">). </w:t>
-      </w:r>
-      <w:r>
-        <w:rPr>
-          <w:lang w:val="id-ID" w:eastAsia="id-ID"/>
-        </w:rPr>
-        <w:t xml:space="preserve">Kumparan TF memiliki bentuk panekuk berlubang yang diselimuti oleh jaket SS sirkuler di dalam pelat radial beralur. Kumparan CS terdiri dari 5 modul </w:t>
-      </w:r>
-      <w:proofErr w:type="spellStart"/>
-      <w:r>
-        <w:rPr>
-          <w:i/>
-          <w:iCs/>
-          <w:lang w:val="id-ID" w:eastAsia="id-ID"/>
-        </w:rPr>
-        <w:t>hexa-pancake</w:t>
-      </w:r>
-      <w:proofErr w:type="spellEnd"/>
-      <w:r>
-        <w:rPr>
-          <w:i/>
-          <w:iCs/>
-          <w:lang w:val="id-ID" w:eastAsia="id-ID"/>
-        </w:rPr>
-        <w:t xml:space="preserve"> </w:t>
-      </w:r>
-      <w:r>
-        <w:rPr>
-          <w:lang w:val="id-ID" w:eastAsia="id-ID"/>
-        </w:rPr>
-        <w:t xml:space="preserve"> dan 1 modul </w:t>
-      </w:r>
-      <w:proofErr w:type="spellStart"/>
-      <w:r>
-        <w:rPr>
-          <w:i/>
-          <w:iCs/>
-          <w:lang w:val="id-ID" w:eastAsia="id-ID"/>
-        </w:rPr>
-        <w:t>quad-pancake</w:t>
-      </w:r>
-      <w:proofErr w:type="spellEnd"/>
-      <w:r>
-        <w:rPr>
-          <w:lang w:val="id-ID" w:eastAsia="id-ID"/>
-        </w:rPr>
-        <w:t xml:space="preserve">. Sedangkan kumparan PF berbentuk panekuk dobel. </w:t>
-      </w:r>
-      <w:r>
-        <w:rPr>
-          <w:lang w:val="id-ID" w:eastAsia="id-ID"/>
-        </w:rPr>
-        <w:t>Kedua kumparan CS dan TF beroperasi pada medan tinggi dan menggunakan superkonduktor tipe Nb</w:t>
-      </w:r>
-      <w:r>
-        <w:rPr>
-          <w:vertAlign w:val="subscript"/>
-          <w:lang w:val="id-ID" w:eastAsia="id-ID"/>
-        </w:rPr>
-        <w:t>3</w:t>
-      </w:r>
-      <w:r>
-        <w:rPr>
-          <w:lang w:val="id-ID" w:eastAsia="id-ID"/>
-        </w:rPr>
-        <w:t xml:space="preserve">Sn. Kumparan PF dan </w:t>
-      </w:r>
-      <w:proofErr w:type="spellStart"/>
-      <w:r>
-        <w:rPr>
-          <w:lang w:val="id-ID" w:eastAsia="id-ID"/>
-        </w:rPr>
-        <w:t>CCs</w:t>
-      </w:r>
-      <w:proofErr w:type="spellEnd"/>
-      <w:r>
-        <w:rPr>
-          <w:lang w:val="id-ID" w:eastAsia="id-ID"/>
-        </w:rPr>
-        <w:t xml:space="preserve"> menggunakan superkonduktor </w:t>
-      </w:r>
-      <w:proofErr w:type="spellStart"/>
-      <w:r>
-        <w:rPr>
-          <w:lang w:val="id-ID" w:eastAsia="id-ID"/>
-        </w:rPr>
-        <w:t>NbTi</w:t>
-      </w:r>
-      <w:proofErr w:type="spellEnd"/>
-      <w:r>
-        <w:rPr>
-          <w:lang w:val="id-ID" w:eastAsia="id-ID"/>
-        </w:rPr>
-        <w:t xml:space="preserve">. Semua kumparan beroperasi dengan cara didinginkan menggunakan helium </w:t>
-      </w:r>
-      <w:proofErr w:type="spellStart"/>
-      <w:r>
-        <w:rPr>
-          <w:lang w:val="id-ID" w:eastAsia="id-ID"/>
-        </w:rPr>
-        <w:t>superkritis</w:t>
-      </w:r>
-      <w:proofErr w:type="spellEnd"/>
-      <w:r>
-        <w:rPr>
-          <w:lang w:val="id-ID" w:eastAsia="id-ID"/>
-        </w:rPr>
-        <w:t xml:space="preserve"> hingga suhu 4,4 K </w:t>
-      </w:r>
-      <w:r>
-        <w:rPr>
-          <w:lang w:val="id-ID" w:eastAsia="id-ID"/>
-        </w:rPr>
-        <w:fldChar w:fldCharType="begin" w:fldLock="1"/>
-      </w:r>
-      <w:r>
-        <w:rPr>
-          <w:lang w:val="id-ID" w:eastAsia="id-ID"/>
-        </w:rPr>
-        <w:instrText>ADDIN CSL_CITATION {"citationItems":[{"id":"ITEM-1","itemData":{"author":[{"dropping-particle":"","family":"The International Atomic Energy Agency (IAEA)","given":"","non-dropping-particle":"","parse-names":false,"suffix":""}],"id":"ITEM-1","issued":{"date-parts":[["2002"]]},"title":"ITER EDA DOCUMENTATION SERIES No. 24","type":"book"},"uris":["http://www.mendeley.com/documents/?uuid=247c6ab3-ef35-40a3-8e88-14fee2b69cee"]}],"mendeley":{"formattedCitation":"[3]","plainTextFormattedCitation":"[3]","previouslyFormattedCitation":"[3]"},"properties":{"noteIndex":0},"schema":"https://github.com/citation-style-language/schema/raw/master/csl-citation.json"}</w:instrText>
-      </w:r>
-      <w:r>
-        <w:rPr>
-          <w:lang w:val="id-ID" w:eastAsia="id-ID"/>
-        </w:rPr>
-        <w:fldChar w:fldCharType="separate"/>
-      </w:r>
-      <w:r>
-        <w:rPr>
-          <w:noProof/>
-          <w:lang w:val="id-ID" w:eastAsia="id-ID"/>
-        </w:rPr>
-        <w:t>[3]</w:t>
-      </w:r>
-      <w:r>
-        <w:rPr>
-          <w:lang w:val="id-ID" w:eastAsia="id-ID"/>
-        </w:rPr>
-        <w:fldChar w:fldCharType="end"/>
-      </w:r>
-      <w:r>
-        <w:rPr>
-          <w:lang w:val="id-ID" w:eastAsia="id-ID"/>
-        </w:rPr>
-        <w:t>.</w:t>
-      </w:r>
-    </w:p>
-    <w:p>
-      <w:pPr>
-        <w:rPr>
           <w:b/>
           <w:bCs/>
           <w:lang w:val="id-ID" w:eastAsia="id-ID"/>
         </w:rPr>
-      </w:pPr>
+        <w:t xml:space="preserve">Masuk ke </w:t>
+      </w:r>
+      <w:proofErr w:type="spellStart"/>
       <w:r>
         <w:rPr>
           <w:b/>
           <w:bCs/>
-          <w:lang w:val="id-ID" w:eastAsia="id-ID"/>
-        </w:rPr>
-        <w:t>Blanket Pembiak Tritium</w:t>
-      </w:r>
-    </w:p>
-    <w:p>
-      <w:pPr>
+          <w:i/>
+          <w:iCs/>
+          <w:lang w:val="id-ID" w:eastAsia="id-ID"/>
+        </w:rPr>
+        <w:t>Breeder</w:t>
+      </w:r>
+      <w:proofErr w:type="spellEnd"/>
+      <w:r>
         <w:rPr>
           <w:b/>
           <w:bCs/>
-          <w:lang w:val="id-ID" w:eastAsia="id-ID"/>
-        </w:rPr>
-      </w:pPr>
-    </w:p>
-    <w:p>
-      <w:pPr>
+          <w:i/>
+          <w:iCs/>
+          <w:lang w:val="id-ID" w:eastAsia="id-ID"/>
+        </w:rPr>
+        <w:t xml:space="preserve"> </w:t>
+      </w:r>
+      <w:proofErr w:type="spellStart"/>
+      <w:r>
         <w:rPr>
           <w:b/>
           <w:bCs/>
-          <w:lang w:val="id-ID" w:eastAsia="id-ID"/>
-        </w:rPr>
-      </w:pPr>
+          <w:i/>
+          <w:iCs/>
+          <w:lang w:val="id-ID" w:eastAsia="id-ID"/>
+        </w:rPr>
+        <w:t>Balnket</w:t>
+      </w:r>
+      <w:proofErr w:type="spellEnd"/>
       <w:r>
         <w:rPr>
           <w:b/>
           <w:bCs/>
           <w:lang w:val="id-ID" w:eastAsia="id-ID"/>
         </w:rPr>
-        <w:t xml:space="preserve">Masuk ke </w:t>
+        <w:t xml:space="preserve"> dan </w:t>
       </w:r>
       <w:proofErr w:type="spellStart"/>
       <w:r>
         <w:rPr>
           <w:b/>
           <w:bCs/>
-          <w:i/>
-          <w:iCs/>
-          <w:lang w:val="id-ID" w:eastAsia="id-ID"/>
-        </w:rPr>
-        <w:t>Breeder</w:t>
+          <w:lang w:val="id-ID" w:eastAsia="id-ID"/>
+        </w:rPr>
+        <w:t>jelasin</w:t>
       </w:r>
       <w:proofErr w:type="spellEnd"/>
       <w:r>
         <w:rPr>
           <w:b/>
           <w:bCs/>
-          <w:i/>
-          <w:iCs/>
-          <w:lang w:val="id-ID" w:eastAsia="id-ID"/>
-        </w:rPr>
-        <w:t xml:space="preserve"> </w:t>
+          <w:lang w:val="id-ID" w:eastAsia="id-ID"/>
+        </w:rPr>
+        <w:t xml:space="preserve"> material </w:t>
       </w:r>
       <w:proofErr w:type="spellStart"/>
       <w:r>
         <w:rPr>
           <w:b/>
           <w:bCs/>
-          <w:i/>
-          <w:iCs/>
-          <w:lang w:val="id-ID" w:eastAsia="id-ID"/>
-        </w:rPr>
-        <w:t>Balnket</w:t>
+          <w:lang w:val="id-ID" w:eastAsia="id-ID"/>
+        </w:rPr>
+        <w:t>LiF</w:t>
       </w:r>
       <w:proofErr w:type="spellEnd"/>
       <w:r>
@@ -2367,76 +3271,83 @@
           <w:bCs/>
           <w:lang w:val="id-ID" w:eastAsia="id-ID"/>
         </w:rPr>
-        <w:t xml:space="preserve"> dan </w:t>
-      </w:r>
-      <w:proofErr w:type="spellStart"/>
-      <w:r>
+        <w:t xml:space="preserve"> dan Pb</w:t>
+      </w:r>
+    </w:p>
+    <w:p>
+      <w:pPr>
         <w:rPr>
           <w:b/>
           <w:bCs/>
           <w:lang w:val="id-ID" w:eastAsia="id-ID"/>
         </w:rPr>
-        <w:t>jelasin</w:t>
-      </w:r>
-      <w:proofErr w:type="spellEnd"/>
+      </w:pPr>
+      <w:proofErr w:type="spellStart"/>
       <w:r>
         <w:rPr>
           <w:b/>
           <w:bCs/>
           <w:lang w:val="id-ID" w:eastAsia="id-ID"/>
         </w:rPr>
-        <w:t xml:space="preserve"> material </w:t>
-      </w:r>
-      <w:proofErr w:type="spellStart"/>
+        <w:t>Jelasin</w:t>
+      </w:r>
+      <w:proofErr w:type="spellEnd"/>
       <w:r>
         <w:rPr>
           <w:b/>
           <w:bCs/>
           <w:lang w:val="id-ID" w:eastAsia="id-ID"/>
         </w:rPr>
-        <w:t>LiF</w:t>
-      </w:r>
-      <w:proofErr w:type="spellEnd"/>
+        <w:t xml:space="preserve"> Penelitian yang sudah pernah dilakukan dengan </w:t>
+      </w:r>
+      <w:proofErr w:type="spellStart"/>
       <w:r>
         <w:rPr>
           <w:b/>
           <w:bCs/>
           <w:lang w:val="id-ID" w:eastAsia="id-ID"/>
         </w:rPr>
-        <w:t xml:space="preserve"> dan Pb</w:t>
-      </w:r>
-    </w:p>
-    <w:p>
-      <w:pPr>
+        <w:t>LiF</w:t>
+      </w:r>
+      <w:proofErr w:type="spellEnd"/>
+      <w:r>
         <w:rPr>
           <w:b/>
           <w:bCs/>
           <w:lang w:val="id-ID" w:eastAsia="id-ID"/>
         </w:rPr>
-      </w:pPr>
-      <w:proofErr w:type="spellStart"/>
-      <w:r>
-        <w:rPr>
-          <w:b/>
-          <w:bCs/>
-          <w:lang w:val="id-ID" w:eastAsia="id-ID"/>
-        </w:rPr>
-        <w:t>Jelasin</w:t>
-      </w:r>
-      <w:proofErr w:type="spellEnd"/>
-      <w:r>
-        <w:rPr>
-          <w:b/>
-          <w:bCs/>
-          <w:lang w:val="id-ID" w:eastAsia="id-ID"/>
-        </w:rPr>
-        <w:t xml:space="preserve"> Penelitian yang sudah pernah dilakukan dengan </w:t>
-      </w:r>
-      <w:proofErr w:type="spellStart"/>
-      <w:r>
-        <w:rPr>
-          <w:b/>
-          <w:bCs/>
+        <w:t xml:space="preserve"> dan/atau Pb Alam</w:t>
+      </w:r>
+    </w:p>
+    <w:p>
+      <w:pPr>
+        <w:rPr>
+          <w:lang w:val="id-ID" w:eastAsia="id-ID"/>
+        </w:rPr>
+      </w:pPr>
+    </w:p>
+    <w:p>
+      <w:pPr>
+        <w:ind w:firstLine="720"/>
+        <w:rPr>
+          <w:lang w:val="id-ID" w:eastAsia="id-ID"/>
+        </w:rPr>
+      </w:pPr>
+      <w:r>
+        <w:rPr>
+          <w:lang w:val="id-ID" w:eastAsia="id-ID"/>
+        </w:rPr>
+        <w:t>P</w:t>
+      </w:r>
+      <w:r>
+        <w:rPr>
+          <w:lang w:val="id-ID" w:eastAsia="id-ID"/>
+        </w:rPr>
+        <w:t xml:space="preserve">enelitian ini akan menggunakan </w:t>
+      </w:r>
+      <w:proofErr w:type="spellStart"/>
+      <w:r>
+        <w:rPr>
           <w:lang w:val="id-ID" w:eastAsia="id-ID"/>
         </w:rPr>
         <w:t>LiF</w:t>
@@ -2444,49 +3355,6 @@
       <w:proofErr w:type="spellEnd"/>
       <w:r>
         <w:rPr>
-          <w:b/>
-          <w:bCs/>
-          <w:lang w:val="id-ID" w:eastAsia="id-ID"/>
-        </w:rPr>
-        <w:t xml:space="preserve"> dan/atau Pb Alam</w:t>
-      </w:r>
-    </w:p>
-    <w:p>
-      <w:pPr>
-        <w:rPr>
-          <w:lang w:val="id-ID" w:eastAsia="id-ID"/>
-        </w:rPr>
-      </w:pPr>
-    </w:p>
-    <w:p>
-      <w:pPr>
-        <w:ind w:firstLine="720"/>
-        <w:rPr>
-          <w:lang w:val="id-ID" w:eastAsia="id-ID"/>
-        </w:rPr>
-      </w:pPr>
-      <w:r>
-        <w:rPr>
-          <w:lang w:val="id-ID" w:eastAsia="id-ID"/>
-        </w:rPr>
-        <w:t>P</w:t>
-      </w:r>
-      <w:r>
-        <w:rPr>
-          <w:lang w:val="id-ID" w:eastAsia="id-ID"/>
-        </w:rPr>
-        <w:t xml:space="preserve">enelitian ini akan menggunakan </w:t>
-      </w:r>
-      <w:proofErr w:type="spellStart"/>
-      <w:r>
-        <w:rPr>
-          <w:lang w:val="id-ID" w:eastAsia="id-ID"/>
-        </w:rPr>
-        <w:t>LiF</w:t>
-      </w:r>
-      <w:proofErr w:type="spellEnd"/>
-      <w:r>
-        <w:rPr>
           <w:lang w:val="id-ID" w:eastAsia="id-ID"/>
         </w:rPr>
         <w:t xml:space="preserve"> sebagai </w:t>
@@ -2521,16 +3389,26 @@
         <w:rPr>
           <w:lang w:val="id-ID" w:eastAsia="id-ID"/>
         </w:rPr>
-        <w:t xml:space="preserve">timbal alam sebagai neutron </w:t>
-      </w:r>
-      <w:proofErr w:type="spellStart"/>
-      <w:r>
-        <w:rPr>
-          <w:lang w:val="id-ID" w:eastAsia="id-ID"/>
-        </w:rPr>
-        <w:t>multiplier</w:t>
-      </w:r>
-      <w:proofErr w:type="spellEnd"/>
+        <w:t xml:space="preserve">timbal alam sebagai </w:t>
+      </w:r>
+      <w:r>
+        <w:rPr>
+          <w:lang w:val="id-ID" w:eastAsia="id-ID"/>
+        </w:rPr>
+        <w:t xml:space="preserve">pengganda </w:t>
+      </w:r>
+      <w:r>
+        <w:rPr>
+          <w:lang w:val="id-ID" w:eastAsia="id-ID"/>
+        </w:rPr>
+        <w:t>neutro</w:t>
+      </w:r>
+      <w:r>
+        <w:rPr>
+          <w:lang w:val="id-ID" w:eastAsia="id-ID"/>
+        </w:rPr>
+        <w:t>n</w:t>
+      </w:r>
       <w:r>
         <w:rPr>
           <w:lang w:val="id-ID" w:eastAsia="id-ID"/>
@@ -2799,14 +3677,7 @@
         <w:rPr>
           <w:noProof/>
         </w:rPr>
-        <w:t xml:space="preserve">. </w:t>
-      </w:r>
-      <w:r>
-        <w:rPr>
-          <w:noProof/>
-        </w:rPr>
-        <w:lastRenderedPageBreak/>
-        <w:t>2002.</w:t>
+        <w:t>. 2002.</w:t>
       </w:r>
     </w:p>
     <w:p>
@@ -2817,6 +3688,45 @@
         <w:adjustRightInd w:val="0"/>
         <w:ind w:left="640" w:hanging="640"/>
         <w:rPr>
+          <w:noProof/>
+        </w:rPr>
+      </w:pPr>
+      <w:r>
+        <w:rPr>
+          <w:noProof/>
+        </w:rPr>
+        <w:t>[4]</w:t>
+      </w:r>
+      <w:r>
+        <w:rPr>
+          <w:noProof/>
+        </w:rPr>
+        <w:tab/>
+        <w:t xml:space="preserve">J. Heirbaut, “How to Line a Thermonuclear Reactor,” </w:t>
+      </w:r>
+      <w:r>
+        <w:rPr>
+          <w:i/>
+          <w:iCs/>
+          <w:noProof/>
+        </w:rPr>
+        <w:t>American Association for the Advancement of Science</w:t>
+      </w:r>
+      <w:r>
+        <w:rPr>
+          <w:noProof/>
+        </w:rPr>
+        <w:t>, 2012. https://www.sciencemag.org/news/2012/08/how-line-thermonuclear-reactor.</w:t>
+      </w:r>
+    </w:p>
+    <w:p>
+      <w:pPr>
+        <w:widowControl w:val="0"/>
+        <w:autoSpaceDE w:val="0"/>
+        <w:autoSpaceDN w:val="0"/>
+        <w:adjustRightInd w:val="0"/>
+        <w:ind w:left="640" w:hanging="640"/>
+        <w:rPr>
           <w:b/>
           <w:bCs/>
           <w:lang w:val="id-ID" w:eastAsia="id-ID"/>
@@ -2841,8 +3751,8 @@
       </w:pPr>
     </w:p>
     <w:sectPr>
-      <w:pgSz w:w="12240" w:h="15840"/>
-      <w:pgMar w:top="1440" w:right="1440" w:bottom="1440" w:left="1440" w:header="720" w:footer="720" w:gutter="0"/>
+      <w:pgSz w:w="11906" w:h="16838" w:code="9"/>
+      <w:pgMar w:top="2268" w:right="1701" w:bottom="1701" w:left="2268" w:header="720" w:footer="720" w:gutter="0"/>
       <w:cols w:space="720"/>
       <w:docGrid w:linePitch="360"/>
     </w:sectPr>
@@ -3265,22 +4175,24 @@
     <w:basedOn w:val="Normal"/>
     <w:next w:val="Normal"/>
     <w:link w:val="Heading1Char"/>
+    <w:autoRedefine/>
     <w:uiPriority w:val="9"/>
     <w:qFormat/>
-    <w:rsid w:val="008B1B19"/>
+    <w:rsid w:val="002B2F0D"/>
     <w:pPr>
       <w:keepNext/>
       <w:keepLines/>
       <w:suppressAutoHyphens w:val="0"/>
       <w:spacing w:before="240" w:after="200"/>
-      <w:jc w:val="left"/>
+      <w:jc w:val="center"/>
       <w:outlineLvl w:val="0"/>
     </w:pPr>
     <w:rPr>
       <w:rFonts w:eastAsiaTheme="majorEastAsia" w:cstheme="majorBidi"/>
+      <w:b/>
+      <w:bCs/>
       <w:color w:val="000000" w:themeColor="text1"/>
-      <w:sz w:val="32"/>
-      <w:szCs w:val="32"/>
+      <w:sz w:val="24"/>
       <w:lang w:val="id-ID" w:eastAsia="en-US"/>
     </w:rPr>
   </w:style>
@@ -3364,12 +4276,14 @@
     <w:basedOn w:val="DefaultParagraphFont"/>
     <w:link w:val="Heading1"/>
     <w:uiPriority w:val="9"/>
-    <w:rsid w:val="008B1B19"/>
+    <w:rsid w:val="002B2F0D"/>
     <w:rPr>
       <w:rFonts w:ascii="Times New Roman" w:eastAsiaTheme="majorEastAsia" w:hAnsi="Times New Roman" w:cstheme="majorBidi"/>
+      <w:b/>
+      <w:bCs/>
       <w:color w:val="000000" w:themeColor="text1"/>
-      <w:sz w:val="32"/>
-      <w:szCs w:val="32"/>
+      <w:sz w:val="24"/>
+      <w:szCs w:val="24"/>
     </w:rPr>
   </w:style>
   <w:style w:type="character" w:customStyle="1" w:styleId="Heading2Char">

</xml_diff>